<commit_message>
aula 3 redes 2
</commit_message>
<xml_diff>
--- a/Aula 1.docx
+++ b/Aula 1.docx
@@ -456,10 +456,7 @@
         </w:numPr>
       </w:pPr>
       <w:r>
-        <w:t xml:space="preserve">Independe do destino, </w:t>
-      </w:r>
-      <w:r>
-        <w:t xml:space="preserve">que pode ser uma máquina da </w:t>
+        <w:t xml:space="preserve">Independe do destino, que pode ser uma máquina da </w:t>
       </w:r>
       <w:proofErr w:type="spellStart"/>
       <w:r>
@@ -625,7 +622,6 @@
         </w:numPr>
       </w:pPr>
       <w:r>
-        <w:lastRenderedPageBreak/>
         <w:t>Rede com conexão tem cabeçalho menor porque ela guarda o contexto</w:t>
       </w:r>
     </w:p>
@@ -1205,7 +1201,6 @@
         </w:numPr>
       </w:pPr>
       <w:r>
-        <w:lastRenderedPageBreak/>
         <w:t>É usado com um valor numérico e não com um tempo</w:t>
       </w:r>
     </w:p>
@@ -1743,33 +1738,20 @@
         <w:jc w:val="both"/>
       </w:pPr>
       <w:r>
-        <w:lastRenderedPageBreak/>
-        <w:t>Primeira metade é a rede (</w:t>
-      </w:r>
-      <w:r>
-        <w:t>192.168</w:t>
-      </w:r>
-      <w:r>
-        <w:t>)</w:t>
-      </w:r>
-    </w:p>
-    <w:p>
-      <w:pPr>
-        <w:pStyle w:val="PargrafodaLista"/>
-        <w:numPr>
-          <w:ilvl w:val="6"/>
-          <w:numId w:val="1"/>
-        </w:numPr>
-        <w:jc w:val="both"/>
-      </w:pPr>
-      <w:r>
-        <w:t>Segunda metade a máquina (</w:t>
-      </w:r>
-      <w:r>
-        <w:t>33.4</w:t>
-      </w:r>
-      <w:r>
-        <w:t>)</w:t>
+        <w:t>Primeira metade é a rede (192.168)</w:t>
+      </w:r>
+    </w:p>
+    <w:p>
+      <w:pPr>
+        <w:pStyle w:val="PargrafodaLista"/>
+        <w:numPr>
+          <w:ilvl w:val="6"/>
+          <w:numId w:val="1"/>
+        </w:numPr>
+        <w:jc w:val="both"/>
+      </w:pPr>
+      <w:r>
+        <w:t>Segunda metade a máquina (33.4)</w:t>
       </w:r>
     </w:p>
     <w:p>
@@ -1882,8 +1864,6 @@
       <w:r>
         <w:t>classful</w:t>
       </w:r>
-      <w:bookmarkStart w:id="0" w:name="_GoBack"/>
-      <w:bookmarkEnd w:id="0"/>
       <w:proofErr w:type="spellEnd"/>
     </w:p>
     <w:p>
@@ -2450,7 +2430,6 @@
         <w:jc w:val="both"/>
       </w:pPr>
       <w:r>
-        <w:lastRenderedPageBreak/>
         <w:t xml:space="preserve">Tenta usar o </w:t>
       </w:r>
       <w:r>
@@ -2575,6 +2554,283 @@
       </w:pPr>
       <w:r>
         <w:t>A tabela NAT é zerada depois de um tempo</w:t>
+      </w:r>
+    </w:p>
+    <w:p>
+      <w:pPr>
+        <w:pStyle w:val="PargrafodaLista"/>
+        <w:numPr>
+          <w:ilvl w:val="5"/>
+          <w:numId w:val="1"/>
+        </w:numPr>
+        <w:jc w:val="both"/>
+      </w:pPr>
+      <w:r>
+        <w:t>Trás ‘segurança’ para os administradores de rede, diz que é uma ilusão de segurança</w:t>
+      </w:r>
+    </w:p>
+    <w:p>
+      <w:pPr>
+        <w:pStyle w:val="PargrafodaLista"/>
+        <w:numPr>
+          <w:ilvl w:val="5"/>
+          <w:numId w:val="1"/>
+        </w:numPr>
+        <w:jc w:val="both"/>
+      </w:pPr>
+      <w:r>
+        <w:t xml:space="preserve">Vantagens: </w:t>
+      </w:r>
+    </w:p>
+    <w:p>
+      <w:pPr>
+        <w:pStyle w:val="PargrafodaLista"/>
+        <w:numPr>
+          <w:ilvl w:val="6"/>
+          <w:numId w:val="1"/>
+        </w:numPr>
+        <w:jc w:val="both"/>
+      </w:pPr>
+      <w:r>
+        <w:t xml:space="preserve">Reduz a necessidade de endereços públicos; </w:t>
+      </w:r>
+    </w:p>
+    <w:p>
+      <w:pPr>
+        <w:pStyle w:val="PargrafodaLista"/>
+        <w:numPr>
+          <w:ilvl w:val="6"/>
+          <w:numId w:val="1"/>
+        </w:numPr>
+        <w:jc w:val="both"/>
+      </w:pPr>
+      <w:r>
+        <w:t xml:space="preserve">Facilita a numeração interna das redes; </w:t>
+      </w:r>
+    </w:p>
+    <w:p>
+      <w:pPr>
+        <w:pStyle w:val="PargrafodaLista"/>
+        <w:numPr>
+          <w:ilvl w:val="6"/>
+          <w:numId w:val="1"/>
+        </w:numPr>
+        <w:jc w:val="both"/>
+      </w:pPr>
+      <w:r>
+        <w:t xml:space="preserve">Oculta a topologia das redes; </w:t>
+      </w:r>
+    </w:p>
+    <w:p>
+      <w:pPr>
+        <w:pStyle w:val="PargrafodaLista"/>
+        <w:numPr>
+          <w:ilvl w:val="6"/>
+          <w:numId w:val="1"/>
+        </w:numPr>
+        <w:jc w:val="both"/>
+      </w:pPr>
+      <w:r>
+        <w:t>Só permite a entrada de pacotes gerado em resposta a um pedido da rede.</w:t>
+      </w:r>
+    </w:p>
+    <w:p>
+      <w:pPr>
+        <w:pStyle w:val="PargrafodaLista"/>
+        <w:numPr>
+          <w:ilvl w:val="5"/>
+          <w:numId w:val="1"/>
+        </w:numPr>
+        <w:jc w:val="both"/>
+      </w:pPr>
+      <w:r>
+        <w:t xml:space="preserve">Desvantagens: </w:t>
+      </w:r>
+    </w:p>
+    <w:p>
+      <w:pPr>
+        <w:pStyle w:val="PargrafodaLista"/>
+        <w:numPr>
+          <w:ilvl w:val="6"/>
+          <w:numId w:val="1"/>
+        </w:numPr>
+        <w:jc w:val="both"/>
+      </w:pPr>
+      <w:r>
+        <w:t xml:space="preserve">Quebra o modelo fim-a-fim da Internet; </w:t>
+      </w:r>
+    </w:p>
+    <w:p>
+      <w:pPr>
+        <w:pStyle w:val="PargrafodaLista"/>
+        <w:numPr>
+          <w:ilvl w:val="6"/>
+          <w:numId w:val="1"/>
+        </w:numPr>
+        <w:jc w:val="both"/>
+      </w:pPr>
+      <w:r>
+        <w:t xml:space="preserve">Dificulta o funcionamento de uma série de aplicações; </w:t>
+      </w:r>
+    </w:p>
+    <w:p>
+      <w:pPr>
+        <w:pStyle w:val="PargrafodaLista"/>
+        <w:numPr>
+          <w:ilvl w:val="6"/>
+          <w:numId w:val="1"/>
+        </w:numPr>
+        <w:jc w:val="both"/>
+      </w:pPr>
+      <w:r>
+        <w:t xml:space="preserve">Não é escalável; se a rede for grande a </w:t>
+      </w:r>
+      <w:proofErr w:type="spellStart"/>
+      <w:r>
+        <w:t>nat</w:t>
+      </w:r>
+      <w:proofErr w:type="spellEnd"/>
+      <w:r>
+        <w:t xml:space="preserve"> pode virar um </w:t>
+      </w:r>
+      <w:proofErr w:type="spellStart"/>
+      <w:r>
+        <w:t>gárgalo</w:t>
+      </w:r>
+      <w:proofErr w:type="spellEnd"/>
+      <w:r>
+        <w:t xml:space="preserve"> </w:t>
+      </w:r>
+    </w:p>
+    <w:p>
+      <w:pPr>
+        <w:pStyle w:val="PargrafodaLista"/>
+        <w:numPr>
+          <w:ilvl w:val="6"/>
+          <w:numId w:val="1"/>
+        </w:numPr>
+        <w:jc w:val="both"/>
+      </w:pPr>
+      <w:r>
+        <w:t xml:space="preserve">Aumento do processamento no dispositivo tradutor; </w:t>
+      </w:r>
+    </w:p>
+    <w:p>
+      <w:pPr>
+        <w:pStyle w:val="PargrafodaLista"/>
+        <w:numPr>
+          <w:ilvl w:val="6"/>
+          <w:numId w:val="1"/>
+        </w:numPr>
+        <w:jc w:val="both"/>
+      </w:pPr>
+      <w:r>
+        <w:t xml:space="preserve">Falsa sensação de segurança; </w:t>
+      </w:r>
+    </w:p>
+    <w:p>
+      <w:pPr>
+        <w:pStyle w:val="PargrafodaLista"/>
+        <w:numPr>
+          <w:ilvl w:val="6"/>
+          <w:numId w:val="1"/>
+        </w:numPr>
+        <w:jc w:val="both"/>
+      </w:pPr>
+      <w:r>
+        <w:t xml:space="preserve">Impossibilidade de se rastrear o caminho do pacote; </w:t>
+      </w:r>
+    </w:p>
+    <w:p>
+      <w:pPr>
+        <w:pStyle w:val="PargrafodaLista"/>
+        <w:numPr>
+          <w:ilvl w:val="7"/>
+          <w:numId w:val="1"/>
+        </w:numPr>
+        <w:jc w:val="both"/>
+      </w:pPr>
+      <w:r>
+        <w:t xml:space="preserve">Rastreamento dentro da NAT, se fizer algo criminoso na rede da </w:t>
+      </w:r>
+      <w:proofErr w:type="spellStart"/>
+      <w:r>
+        <w:t>unisinos</w:t>
+      </w:r>
+      <w:proofErr w:type="spellEnd"/>
+      <w:r>
+        <w:t xml:space="preserve">, por exemplo, consegue descobrir que o </w:t>
+      </w:r>
+      <w:proofErr w:type="spellStart"/>
+      <w:r>
+        <w:t>ip</w:t>
+      </w:r>
+      <w:proofErr w:type="spellEnd"/>
+      <w:r>
+        <w:t xml:space="preserve"> veio da </w:t>
+      </w:r>
+      <w:proofErr w:type="spellStart"/>
+      <w:r>
+        <w:t>unisinos</w:t>
+      </w:r>
+      <w:proofErr w:type="spellEnd"/>
+      <w:r>
+        <w:t xml:space="preserve">, a </w:t>
+      </w:r>
+      <w:proofErr w:type="spellStart"/>
+      <w:r>
+        <w:t>unisinos</w:t>
+      </w:r>
+      <w:proofErr w:type="spellEnd"/>
+      <w:r>
+        <w:t xml:space="preserve"> pode rastrear a máquina, quem </w:t>
+      </w:r>
+      <w:proofErr w:type="spellStart"/>
+      <w:r>
+        <w:t>logou</w:t>
+      </w:r>
+      <w:proofErr w:type="spellEnd"/>
+      <w:r>
+        <w:t xml:space="preserve">, </w:t>
+      </w:r>
+      <w:proofErr w:type="gramStart"/>
+      <w:r>
+        <w:t>demora</w:t>
+      </w:r>
+      <w:proofErr w:type="gramEnd"/>
+      <w:r>
+        <w:t xml:space="preserve"> mas consegue rastrear, a rastreabilidade demora ainda mais em rede celular</w:t>
+      </w:r>
+    </w:p>
+    <w:p>
+      <w:pPr>
+        <w:pStyle w:val="PargrafodaLista"/>
+        <w:numPr>
+          <w:ilvl w:val="7"/>
+          <w:numId w:val="1"/>
+        </w:numPr>
+        <w:jc w:val="both"/>
+      </w:pPr>
+    </w:p>
+    <w:p>
+      <w:pPr>
+        <w:pStyle w:val="PargrafodaLista"/>
+        <w:numPr>
+          <w:ilvl w:val="6"/>
+          <w:numId w:val="1"/>
+        </w:numPr>
+        <w:jc w:val="both"/>
+      </w:pPr>
+      <w:r>
+        <w:t xml:space="preserve">Impossibilita a utilização de algumas técnicas de segurança como </w:t>
+      </w:r>
+      <w:proofErr w:type="spellStart"/>
+      <w:r>
+        <w:t>IPSec</w:t>
+      </w:r>
+      <w:proofErr w:type="spellEnd"/>
+      <w:r>
+        <w:t>.</w:t>
       </w:r>
     </w:p>
     <w:p>
@@ -2727,11 +2983,97 @@
       <w:pPr>
         <w:pStyle w:val="PargrafodaLista"/>
         <w:numPr>
-          <w:ilvl w:val="5"/>
-          <w:numId w:val="1"/>
-        </w:numPr>
-        <w:jc w:val="both"/>
-      </w:pPr>
+          <w:ilvl w:val="4"/>
+          <w:numId w:val="1"/>
+        </w:numPr>
+        <w:jc w:val="both"/>
+      </w:pPr>
+      <w:r>
+        <w:t xml:space="preserve"> Resolver o problema/ soluções paliativas</w:t>
+      </w:r>
+    </w:p>
+    <w:p>
+      <w:pPr>
+        <w:pStyle w:val="PargrafodaLista"/>
+        <w:numPr>
+          <w:ilvl w:val="5"/>
+          <w:numId w:val="1"/>
+        </w:numPr>
+        <w:jc w:val="both"/>
+      </w:pPr>
+      <w:r>
+        <w:t>CIDR</w:t>
+      </w:r>
+    </w:p>
+    <w:p>
+      <w:pPr>
+        <w:pStyle w:val="PargrafodaLista"/>
+        <w:numPr>
+          <w:ilvl w:val="5"/>
+          <w:numId w:val="1"/>
+        </w:numPr>
+        <w:jc w:val="both"/>
+      </w:pPr>
+      <w:r>
+        <w:t>DHCP</w:t>
+      </w:r>
+    </w:p>
+    <w:p>
+      <w:pPr>
+        <w:pStyle w:val="PargrafodaLista"/>
+        <w:numPr>
+          <w:ilvl w:val="5"/>
+          <w:numId w:val="1"/>
+        </w:numPr>
+        <w:jc w:val="both"/>
+      </w:pPr>
+      <w:r>
+        <w:t>NAT</w:t>
+      </w:r>
+    </w:p>
+    <w:p>
+      <w:pPr>
+        <w:pStyle w:val="PargrafodaLista"/>
+        <w:numPr>
+          <w:ilvl w:val="6"/>
+          <w:numId w:val="1"/>
+        </w:numPr>
+        <w:jc w:val="both"/>
+      </w:pPr>
+      <w:r>
+        <w:t xml:space="preserve">Foi o que fez mais efeito segundo o </w:t>
+      </w:r>
+      <w:proofErr w:type="spellStart"/>
+      <w:r>
+        <w:t>sor</w:t>
+      </w:r>
+      <w:proofErr w:type="spellEnd"/>
+    </w:p>
+    <w:p>
+      <w:pPr>
+        <w:pStyle w:val="PargrafodaLista"/>
+        <w:numPr>
+          <w:ilvl w:val="6"/>
+          <w:numId w:val="1"/>
+        </w:numPr>
+        <w:jc w:val="both"/>
+      </w:pPr>
+      <w:r>
+        <w:t>Fez o esgotamento do ipv4 não crescer exponencial</w:t>
+      </w:r>
+    </w:p>
+    <w:p>
+      <w:pPr>
+        <w:pStyle w:val="PargrafodaLista"/>
+        <w:numPr>
+          <w:ilvl w:val="5"/>
+          <w:numId w:val="1"/>
+        </w:numPr>
+        <w:jc w:val="both"/>
+      </w:pPr>
+      <w:r>
+        <w:t>Ouve devolução de IPv4</w:t>
+      </w:r>
     </w:p>
     <w:p>
       <w:pPr>
@@ -2743,6 +3085,1808 @@
       </w:pPr>
       <w:r>
         <w:t>IPv6</w:t>
+      </w:r>
+    </w:p>
+    <w:p>
+      <w:pPr>
+        <w:pStyle w:val="PargrafodaLista"/>
+        <w:numPr>
+          <w:ilvl w:val="4"/>
+          <w:numId w:val="1"/>
+        </w:numPr>
+      </w:pPr>
+      <w:r>
+        <w:t xml:space="preserve">1992 – IETF cria o grupo </w:t>
+      </w:r>
+      <w:proofErr w:type="spellStart"/>
+      <w:r>
+        <w:t>IPng</w:t>
+      </w:r>
+      <w:proofErr w:type="spellEnd"/>
+    </w:p>
+    <w:p>
+      <w:pPr>
+        <w:pStyle w:val="PargrafodaLista"/>
+        <w:numPr>
+          <w:ilvl w:val="5"/>
+          <w:numId w:val="1"/>
+        </w:numPr>
+      </w:pPr>
+      <w:r>
+        <w:t>Para melhorar o IPv4</w:t>
+      </w:r>
+    </w:p>
+    <w:p>
+      <w:pPr>
+        <w:pStyle w:val="PargrafodaLista"/>
+        <w:numPr>
+          <w:ilvl w:val="5"/>
+          <w:numId w:val="1"/>
+        </w:numPr>
+      </w:pPr>
+      <w:r>
+        <w:t xml:space="preserve">Principais questões: </w:t>
+      </w:r>
+    </w:p>
+    <w:p>
+      <w:pPr>
+        <w:pStyle w:val="PargrafodaLista"/>
+        <w:numPr>
+          <w:ilvl w:val="6"/>
+          <w:numId w:val="1"/>
+        </w:numPr>
+      </w:pPr>
+      <w:r>
+        <w:t xml:space="preserve">Escalabilidade; </w:t>
+      </w:r>
+    </w:p>
+    <w:p>
+      <w:pPr>
+        <w:pStyle w:val="PargrafodaLista"/>
+        <w:numPr>
+          <w:ilvl w:val="6"/>
+          <w:numId w:val="1"/>
+        </w:numPr>
+      </w:pPr>
+      <w:r>
+        <w:t xml:space="preserve">Segurança; </w:t>
+      </w:r>
+    </w:p>
+    <w:p>
+      <w:pPr>
+        <w:pStyle w:val="PargrafodaLista"/>
+        <w:numPr>
+          <w:ilvl w:val="6"/>
+          <w:numId w:val="1"/>
+        </w:numPr>
+      </w:pPr>
+      <w:r>
+        <w:t xml:space="preserve">Configuração e administração de rede; </w:t>
+      </w:r>
+    </w:p>
+    <w:p>
+      <w:pPr>
+        <w:pStyle w:val="PargrafodaLista"/>
+        <w:numPr>
+          <w:ilvl w:val="6"/>
+          <w:numId w:val="1"/>
+        </w:numPr>
+      </w:pPr>
+      <w:r>
+        <w:t xml:space="preserve">Suporte a </w:t>
+      </w:r>
+      <w:proofErr w:type="spellStart"/>
+      <w:r>
+        <w:t>QoS</w:t>
+      </w:r>
+      <w:proofErr w:type="spellEnd"/>
+      <w:r>
+        <w:t xml:space="preserve">; </w:t>
+      </w:r>
+    </w:p>
+    <w:p>
+      <w:pPr>
+        <w:pStyle w:val="PargrafodaLista"/>
+        <w:numPr>
+          <w:ilvl w:val="6"/>
+          <w:numId w:val="1"/>
+        </w:numPr>
+      </w:pPr>
+      <w:r>
+        <w:t xml:space="preserve">Mobilidade; </w:t>
+      </w:r>
+    </w:p>
+    <w:p>
+      <w:pPr>
+        <w:pStyle w:val="PargrafodaLista"/>
+        <w:numPr>
+          <w:ilvl w:val="6"/>
+          <w:numId w:val="1"/>
+        </w:numPr>
+      </w:pPr>
+      <w:r>
+        <w:t xml:space="preserve">Políticas de roteamento; </w:t>
+      </w:r>
+    </w:p>
+    <w:p>
+      <w:pPr>
+        <w:pStyle w:val="PargrafodaLista"/>
+        <w:numPr>
+          <w:ilvl w:val="6"/>
+          <w:numId w:val="1"/>
+        </w:numPr>
+      </w:pPr>
+      <w:r>
+        <w:t>Transição.</w:t>
+      </w:r>
+    </w:p>
+    <w:p>
+      <w:pPr>
+        <w:pStyle w:val="PargrafodaLista"/>
+        <w:numPr>
+          <w:ilvl w:val="4"/>
+          <w:numId w:val="1"/>
+        </w:numPr>
+      </w:pPr>
+      <w:r>
+        <w:t>2^128</w:t>
+      </w:r>
+    </w:p>
+    <w:p>
+      <w:pPr>
+        <w:pStyle w:val="PargrafodaLista"/>
+        <w:numPr>
+          <w:ilvl w:val="5"/>
+          <w:numId w:val="1"/>
+        </w:numPr>
+      </w:pPr>
+      <w:r>
+        <w:t>128 endereçamento</w:t>
+      </w:r>
+    </w:p>
+    <w:p>
+      <w:pPr>
+        <w:pStyle w:val="PargrafodaLista"/>
+        <w:numPr>
+          <w:ilvl w:val="4"/>
+          <w:numId w:val="1"/>
+        </w:numPr>
+      </w:pPr>
+      <w:r>
+        <w:t>Cabeçalho simplificado</w:t>
+      </w:r>
+    </w:p>
+    <w:p>
+      <w:pPr>
+        <w:pStyle w:val="PargrafodaLista"/>
+        <w:numPr>
+          <w:ilvl w:val="4"/>
+          <w:numId w:val="1"/>
+        </w:numPr>
+      </w:pPr>
+      <w:r>
+        <w:t xml:space="preserve">Cabeçalhos de extensão. </w:t>
+      </w:r>
+    </w:p>
+    <w:p>
+      <w:pPr>
+        <w:pStyle w:val="PargrafodaLista"/>
+        <w:numPr>
+          <w:ilvl w:val="4"/>
+          <w:numId w:val="1"/>
+        </w:numPr>
+      </w:pPr>
+      <w:r>
+        <w:t>Identificação de fluxo de dados (</w:t>
+      </w:r>
+      <w:proofErr w:type="spellStart"/>
+      <w:r>
+        <w:t>QoS</w:t>
+      </w:r>
+      <w:proofErr w:type="spellEnd"/>
+      <w:r>
+        <w:t xml:space="preserve">). </w:t>
+      </w:r>
+    </w:p>
+    <w:p>
+      <w:pPr>
+        <w:pStyle w:val="PargrafodaLista"/>
+        <w:numPr>
+          <w:ilvl w:val="4"/>
+          <w:numId w:val="1"/>
+        </w:numPr>
+      </w:pPr>
+      <w:r>
+        <w:t xml:space="preserve">Mecanismos de </w:t>
+      </w:r>
+      <w:proofErr w:type="spellStart"/>
+      <w:r>
+        <w:t>IPSec</w:t>
+      </w:r>
+      <w:proofErr w:type="spellEnd"/>
+      <w:r>
+        <w:t xml:space="preserve"> incorporados ao protocolo. </w:t>
+      </w:r>
+    </w:p>
+    <w:p>
+      <w:pPr>
+        <w:pStyle w:val="PargrafodaLista"/>
+        <w:numPr>
+          <w:ilvl w:val="4"/>
+          <w:numId w:val="1"/>
+        </w:numPr>
+      </w:pPr>
+      <w:r>
+        <w:t xml:space="preserve">Realiza a fragmentação e remontagem dos pacotes apenas na origem e no destino. </w:t>
+      </w:r>
+    </w:p>
+    <w:p>
+      <w:pPr>
+        <w:pStyle w:val="PargrafodaLista"/>
+        <w:numPr>
+          <w:ilvl w:val="5"/>
+          <w:numId w:val="1"/>
+        </w:numPr>
+      </w:pPr>
+      <w:r>
+        <w:t>Fragmentação é um problema</w:t>
+      </w:r>
+    </w:p>
+    <w:p>
+      <w:pPr>
+        <w:pStyle w:val="PargrafodaLista"/>
+        <w:numPr>
+          <w:ilvl w:val="5"/>
+          <w:numId w:val="1"/>
+        </w:numPr>
+      </w:pPr>
+      <w:r>
+        <w:t>Pode fragmentar apenas na origem e destino</w:t>
+      </w:r>
+    </w:p>
+    <w:p>
+      <w:pPr>
+        <w:pStyle w:val="PargrafodaLista"/>
+        <w:numPr>
+          <w:ilvl w:val="4"/>
+          <w:numId w:val="1"/>
+        </w:numPr>
+      </w:pPr>
+      <w:r>
+        <w:t xml:space="preserve">Não requer o uso de NAT, permitindo conexões fim-a-fim. </w:t>
+      </w:r>
+    </w:p>
+    <w:p>
+      <w:pPr>
+        <w:pStyle w:val="PargrafodaLista"/>
+        <w:numPr>
+          <w:ilvl w:val="5"/>
+          <w:numId w:val="1"/>
+        </w:numPr>
+      </w:pPr>
+      <w:r>
+        <w:t>Pode ter, mas não precisa</w:t>
+      </w:r>
+    </w:p>
+    <w:p>
+      <w:pPr>
+        <w:pStyle w:val="PargrafodaLista"/>
+        <w:numPr>
+          <w:ilvl w:val="4"/>
+          <w:numId w:val="1"/>
+        </w:numPr>
+      </w:pPr>
+      <w:r>
+        <w:t>Mecanismos que facilitam a configuração de redes</w:t>
+      </w:r>
+    </w:p>
+    <w:p>
+      <w:pPr>
+        <w:pStyle w:val="PargrafodaLista"/>
+        <w:numPr>
+          <w:ilvl w:val="4"/>
+          <w:numId w:val="1"/>
+        </w:numPr>
+      </w:pPr>
+      <w:r>
+        <w:t>A implementação tá lenta, mas tá acontecendo</w:t>
+      </w:r>
+    </w:p>
+    <w:p>
+      <w:pPr>
+        <w:pStyle w:val="PargrafodaLista"/>
+        <w:numPr>
+          <w:ilvl w:val="4"/>
+          <w:numId w:val="1"/>
+        </w:numPr>
+      </w:pPr>
+      <w:r>
+        <w:t>Cabeçalho</w:t>
+      </w:r>
+    </w:p>
+    <w:p>
+      <w:pPr>
+        <w:pStyle w:val="PargrafodaLista"/>
+        <w:numPr>
+          <w:ilvl w:val="5"/>
+          <w:numId w:val="1"/>
+        </w:numPr>
+      </w:pPr>
+      <w:r>
+        <w:t xml:space="preserve">Mais simples </w:t>
+      </w:r>
+    </w:p>
+    <w:p>
+      <w:pPr>
+        <w:pStyle w:val="PargrafodaLista"/>
+        <w:numPr>
+          <w:ilvl w:val="6"/>
+          <w:numId w:val="1"/>
+        </w:numPr>
+      </w:pPr>
+      <w:r>
+        <w:t xml:space="preserve">40 Bytes (tamanho fixo). </w:t>
+      </w:r>
+    </w:p>
+    <w:p>
+      <w:pPr>
+        <w:pStyle w:val="PargrafodaLista"/>
+        <w:numPr>
+          <w:ilvl w:val="6"/>
+          <w:numId w:val="1"/>
+        </w:numPr>
+      </w:pPr>
+      <w:r>
+        <w:t xml:space="preserve">Apenas duas vezes maior que o da versão anterior. </w:t>
+      </w:r>
+    </w:p>
+    <w:p>
+      <w:pPr>
+        <w:pStyle w:val="PargrafodaLista"/>
+        <w:numPr>
+          <w:ilvl w:val="6"/>
+          <w:numId w:val="1"/>
+        </w:numPr>
+      </w:pPr>
+      <w:r>
+        <w:t>É maior porque os endereços são maiores, mas ele tem menos campos, no cabeçalho base, cabeçalhos adicionais deixam maior daí</w:t>
+      </w:r>
+    </w:p>
+    <w:p>
+      <w:pPr>
+        <w:pStyle w:val="PargrafodaLista"/>
+        <w:numPr>
+          <w:ilvl w:val="6"/>
+          <w:numId w:val="1"/>
+        </w:numPr>
+      </w:pPr>
+      <w:r>
+        <w:t>Só vai usar os adicionais se necessário</w:t>
+      </w:r>
+    </w:p>
+    <w:p>
+      <w:pPr>
+        <w:pStyle w:val="PargrafodaLista"/>
+        <w:numPr>
+          <w:ilvl w:val="5"/>
+          <w:numId w:val="1"/>
+        </w:numPr>
+      </w:pPr>
+      <w:r>
+        <w:t xml:space="preserve">Mais flexível </w:t>
+      </w:r>
+    </w:p>
+    <w:p>
+      <w:pPr>
+        <w:pStyle w:val="PargrafodaLista"/>
+        <w:numPr>
+          <w:ilvl w:val="6"/>
+          <w:numId w:val="1"/>
+        </w:numPr>
+      </w:pPr>
+      <w:r>
+        <w:t xml:space="preserve">Extensão por meio de cabeçalhos adicionais. </w:t>
+      </w:r>
+    </w:p>
+    <w:p>
+      <w:pPr>
+        <w:pStyle w:val="PargrafodaLista"/>
+        <w:numPr>
+          <w:ilvl w:val="5"/>
+          <w:numId w:val="1"/>
+        </w:numPr>
+      </w:pPr>
+      <w:r>
+        <w:t xml:space="preserve">Mais eficiente </w:t>
+      </w:r>
+    </w:p>
+    <w:p>
+      <w:pPr>
+        <w:pStyle w:val="PargrafodaLista"/>
+        <w:numPr>
+          <w:ilvl w:val="6"/>
+          <w:numId w:val="1"/>
+        </w:numPr>
+      </w:pPr>
+      <w:r>
+        <w:t xml:space="preserve">Minimiza o overhead nos cabeçalhos. </w:t>
+      </w:r>
+    </w:p>
+    <w:p>
+      <w:pPr>
+        <w:pStyle w:val="PargrafodaLista"/>
+        <w:numPr>
+          <w:ilvl w:val="6"/>
+          <w:numId w:val="1"/>
+        </w:numPr>
+      </w:pPr>
+      <w:r>
+        <w:t>Reduz o custo do processamento dos pacotes.</w:t>
+      </w:r>
+    </w:p>
+    <w:p>
+      <w:pPr>
+        <w:pStyle w:val="PargrafodaLista"/>
+        <w:numPr>
+          <w:ilvl w:val="5"/>
+          <w:numId w:val="1"/>
+        </w:numPr>
+      </w:pPr>
+      <w:r>
+        <w:t>Campos em vermelho foram removidos</w:t>
+      </w:r>
+    </w:p>
+    <w:p>
+      <w:pPr>
+        <w:pStyle w:val="PargrafodaLista"/>
+        <w:numPr>
+          <w:ilvl w:val="6"/>
+          <w:numId w:val="1"/>
+        </w:numPr>
+      </w:pPr>
+      <w:r>
+        <w:t>Exemplo campos de fragmentação</w:t>
+      </w:r>
+    </w:p>
+    <w:p>
+      <w:pPr>
+        <w:pStyle w:val="PargrafodaLista"/>
+        <w:numPr>
+          <w:ilvl w:val="6"/>
+          <w:numId w:val="1"/>
+        </w:numPr>
+      </w:pPr>
+      <w:r>
+        <w:t xml:space="preserve">Removeram o </w:t>
+      </w:r>
+      <w:proofErr w:type="spellStart"/>
+      <w:r>
+        <w:t>checksum</w:t>
+      </w:r>
+      <w:proofErr w:type="spellEnd"/>
+      <w:r>
+        <w:t xml:space="preserve"> e adicionaram </w:t>
+      </w:r>
+      <w:proofErr w:type="spellStart"/>
+      <w:r>
+        <w:t>ipsec</w:t>
+      </w:r>
+      <w:proofErr w:type="spellEnd"/>
+    </w:p>
+    <w:p>
+      <w:pPr>
+        <w:pStyle w:val="PargrafodaLista"/>
+        <w:numPr>
+          <w:ilvl w:val="6"/>
+          <w:numId w:val="1"/>
+        </w:numPr>
+      </w:pPr>
+      <w:r>
+        <w:rPr>
+          <w:noProof/>
+        </w:rPr>
+        <w:drawing>
+          <wp:inline distT="0" distB="0" distL="0" distR="0" wp14:anchorId="7A6633C2" wp14:editId="5C111998">
+            <wp:extent cx="1820848" cy="995610"/>
+            <wp:effectExtent l="0" t="0" r="8255" b="0"/>
+            <wp:docPr id="4" name="Imagem 4"/>
+            <wp:cNvGraphicFramePr>
+              <a:graphicFrameLocks xmlns:a="http://schemas.openxmlformats.org/drawingml/2006/main" noChangeAspect="1"/>
+            </wp:cNvGraphicFramePr>
+            <a:graphic xmlns:a="http://schemas.openxmlformats.org/drawingml/2006/main">
+              <a:graphicData uri="http://schemas.openxmlformats.org/drawingml/2006/picture">
+                <pic:pic xmlns:pic="http://schemas.openxmlformats.org/drawingml/2006/picture">
+                  <pic:nvPicPr>
+                    <pic:cNvPr id="1" name=""/>
+                    <pic:cNvPicPr/>
+                  </pic:nvPicPr>
+                  <pic:blipFill>
+                    <a:blip r:embed="rId9"/>
+                    <a:stretch>
+                      <a:fillRect/>
+                    </a:stretch>
+                  </pic:blipFill>
+                  <pic:spPr>
+                    <a:xfrm>
+                      <a:off x="0" y="0"/>
+                      <a:ext cx="1845179" cy="1008914"/>
+                    </a:xfrm>
+                    <a:prstGeom prst="rect">
+                      <a:avLst/>
+                    </a:prstGeom>
+                  </pic:spPr>
+                </pic:pic>
+              </a:graphicData>
+            </a:graphic>
+          </wp:inline>
+        </w:drawing>
+      </w:r>
+      <w:r>
+        <w:rPr>
+          <w:noProof/>
+        </w:rPr>
+        <w:drawing>
+          <wp:inline distT="0" distB="0" distL="0" distR="0" wp14:anchorId="7ED53C40" wp14:editId="3A9F73A9">
+            <wp:extent cx="1875336" cy="1522012"/>
+            <wp:effectExtent l="0" t="0" r="0" b="2540"/>
+            <wp:docPr id="5" name="Imagem 5"/>
+            <wp:cNvGraphicFramePr>
+              <a:graphicFrameLocks xmlns:a="http://schemas.openxmlformats.org/drawingml/2006/main" noChangeAspect="1"/>
+            </wp:cNvGraphicFramePr>
+            <a:graphic xmlns:a="http://schemas.openxmlformats.org/drawingml/2006/main">
+              <a:graphicData uri="http://schemas.openxmlformats.org/drawingml/2006/picture">
+                <pic:pic xmlns:pic="http://schemas.openxmlformats.org/drawingml/2006/picture">
+                  <pic:nvPicPr>
+                    <pic:cNvPr id="1" name=""/>
+                    <pic:cNvPicPr/>
+                  </pic:nvPicPr>
+                  <pic:blipFill>
+                    <a:blip r:embed="rId10"/>
+                    <a:stretch>
+                      <a:fillRect/>
+                    </a:stretch>
+                  </pic:blipFill>
+                  <pic:spPr>
+                    <a:xfrm>
+                      <a:off x="0" y="0"/>
+                      <a:ext cx="1895786" cy="1538609"/>
+                    </a:xfrm>
+                    <a:prstGeom prst="rect">
+                      <a:avLst/>
+                    </a:prstGeom>
+                  </pic:spPr>
+                </pic:pic>
+              </a:graphicData>
+            </a:graphic>
+          </wp:inline>
+        </w:drawing>
+      </w:r>
+    </w:p>
+    <w:p>
+      <w:pPr>
+        <w:pStyle w:val="PargrafodaLista"/>
+        <w:numPr>
+          <w:ilvl w:val="5"/>
+          <w:numId w:val="1"/>
+        </w:numPr>
+      </w:pPr>
+      <w:r>
+        <w:t>Campos renomeados</w:t>
+      </w:r>
+    </w:p>
+    <w:p>
+      <w:pPr>
+        <w:pStyle w:val="PargrafodaLista"/>
+        <w:numPr>
+          <w:ilvl w:val="6"/>
+          <w:numId w:val="1"/>
+        </w:numPr>
+      </w:pPr>
+      <w:r>
+        <w:rPr>
+          <w:noProof/>
+        </w:rPr>
+        <w:drawing>
+          <wp:inline distT="0" distB="0" distL="0" distR="0" wp14:anchorId="2F2B6796" wp14:editId="1E306379">
+            <wp:extent cx="3768709" cy="1571211"/>
+            <wp:effectExtent l="0" t="0" r="3810" b="0"/>
+            <wp:docPr id="6" name="Imagem 6"/>
+            <wp:cNvGraphicFramePr>
+              <a:graphicFrameLocks xmlns:a="http://schemas.openxmlformats.org/drawingml/2006/main" noChangeAspect="1"/>
+            </wp:cNvGraphicFramePr>
+            <a:graphic xmlns:a="http://schemas.openxmlformats.org/drawingml/2006/main">
+              <a:graphicData uri="http://schemas.openxmlformats.org/drawingml/2006/picture">
+                <pic:pic xmlns:pic="http://schemas.openxmlformats.org/drawingml/2006/picture">
+                  <pic:nvPicPr>
+                    <pic:cNvPr id="1" name=""/>
+                    <pic:cNvPicPr/>
+                  </pic:nvPicPr>
+                  <pic:blipFill>
+                    <a:blip r:embed="rId11"/>
+                    <a:stretch>
+                      <a:fillRect/>
+                    </a:stretch>
+                  </pic:blipFill>
+                  <pic:spPr>
+                    <a:xfrm>
+                      <a:off x="0" y="0"/>
+                      <a:ext cx="3842154" cy="1601831"/>
+                    </a:xfrm>
+                    <a:prstGeom prst="rect">
+                      <a:avLst/>
+                    </a:prstGeom>
+                  </pic:spPr>
+                </pic:pic>
+              </a:graphicData>
+            </a:graphic>
+          </wp:inline>
+        </w:drawing>
+      </w:r>
+    </w:p>
+    <w:p>
+      <w:pPr>
+        <w:pStyle w:val="PargrafodaLista"/>
+        <w:numPr>
+          <w:ilvl w:val="6"/>
+          <w:numId w:val="1"/>
+        </w:numPr>
+      </w:pPr>
+      <w:r>
+        <w:t xml:space="preserve">TTL -&gt; Hop </w:t>
+      </w:r>
+      <w:proofErr w:type="spellStart"/>
+      <w:r>
+        <w:t>limit</w:t>
+      </w:r>
+      <w:proofErr w:type="spellEnd"/>
+    </w:p>
+    <w:p>
+      <w:pPr>
+        <w:pStyle w:val="PargrafodaLista"/>
+        <w:numPr>
+          <w:ilvl w:val="6"/>
+          <w:numId w:val="1"/>
+        </w:numPr>
+      </w:pPr>
+      <w:r>
+        <w:t>Tipo de serviço -&gt; Classe de trafego</w:t>
+      </w:r>
+    </w:p>
+    <w:p>
+      <w:pPr>
+        <w:pStyle w:val="PargrafodaLista"/>
+        <w:numPr>
+          <w:ilvl w:val="6"/>
+          <w:numId w:val="1"/>
+        </w:numPr>
+      </w:pPr>
+      <w:r>
+        <w:t>Protocolo -&gt; Próximo cabeçalho</w:t>
+      </w:r>
+    </w:p>
+    <w:p>
+      <w:pPr>
+        <w:pStyle w:val="PargrafodaLista"/>
+        <w:numPr>
+          <w:ilvl w:val="6"/>
+          <w:numId w:val="1"/>
+        </w:numPr>
+      </w:pPr>
+      <w:r>
+        <w:t>Tamanho total -&gt; Tamanho de dados</w:t>
+      </w:r>
+    </w:p>
+    <w:p>
+      <w:pPr>
+        <w:pStyle w:val="PargrafodaLista"/>
+        <w:numPr>
+          <w:ilvl w:val="5"/>
+          <w:numId w:val="1"/>
+        </w:numPr>
+      </w:pPr>
+      <w:r>
+        <w:t>Adicionaram identificador de fluxo</w:t>
+      </w:r>
+    </w:p>
+    <w:p>
+      <w:pPr>
+        <w:pStyle w:val="PargrafodaLista"/>
+        <w:numPr>
+          <w:ilvl w:val="6"/>
+          <w:numId w:val="1"/>
+        </w:numPr>
+      </w:pPr>
+      <w:r>
+        <w:rPr>
+          <w:noProof/>
+        </w:rPr>
+        <w:drawing>
+          <wp:inline distT="0" distB="0" distL="0" distR="0" wp14:anchorId="2CED5E10" wp14:editId="32B43F55">
+            <wp:extent cx="3717111" cy="1531537"/>
+            <wp:effectExtent l="0" t="0" r="0" b="0"/>
+            <wp:docPr id="7" name="Imagem 7"/>
+            <wp:cNvGraphicFramePr>
+              <a:graphicFrameLocks xmlns:a="http://schemas.openxmlformats.org/drawingml/2006/main" noChangeAspect="1"/>
+            </wp:cNvGraphicFramePr>
+            <a:graphic xmlns:a="http://schemas.openxmlformats.org/drawingml/2006/main">
+              <a:graphicData uri="http://schemas.openxmlformats.org/drawingml/2006/picture">
+                <pic:pic xmlns:pic="http://schemas.openxmlformats.org/drawingml/2006/picture">
+                  <pic:nvPicPr>
+                    <pic:cNvPr id="1" name=""/>
+                    <pic:cNvPicPr/>
+                  </pic:nvPicPr>
+                  <pic:blipFill>
+                    <a:blip r:embed="rId12"/>
+                    <a:stretch>
+                      <a:fillRect/>
+                    </a:stretch>
+                  </pic:blipFill>
+                  <pic:spPr>
+                    <a:xfrm>
+                      <a:off x="0" y="0"/>
+                      <a:ext cx="3776117" cy="1555849"/>
+                    </a:xfrm>
+                    <a:prstGeom prst="rect">
+                      <a:avLst/>
+                    </a:prstGeom>
+                  </pic:spPr>
+                </pic:pic>
+              </a:graphicData>
+            </a:graphic>
+          </wp:inline>
+        </w:drawing>
+      </w:r>
+    </w:p>
+    <w:p>
+      <w:pPr>
+        <w:pStyle w:val="PargrafodaLista"/>
+        <w:numPr>
+          <w:ilvl w:val="5"/>
+          <w:numId w:val="1"/>
+        </w:numPr>
+      </w:pPr>
+      <w:r>
+        <w:t>Campos mantidos</w:t>
+      </w:r>
+    </w:p>
+    <w:p>
+      <w:pPr>
+        <w:pStyle w:val="PargrafodaLista"/>
+        <w:numPr>
+          <w:ilvl w:val="6"/>
+          <w:numId w:val="1"/>
+        </w:numPr>
+      </w:pPr>
+      <w:r>
+        <w:rPr>
+          <w:noProof/>
+        </w:rPr>
+        <w:drawing>
+          <wp:inline distT="0" distB="0" distL="0" distR="0" wp14:anchorId="1701FEF1" wp14:editId="23B8705E">
+            <wp:extent cx="3787677" cy="1574027"/>
+            <wp:effectExtent l="0" t="0" r="3810" b="7620"/>
+            <wp:docPr id="8" name="Imagem 8"/>
+            <wp:cNvGraphicFramePr>
+              <a:graphicFrameLocks xmlns:a="http://schemas.openxmlformats.org/drawingml/2006/main" noChangeAspect="1"/>
+            </wp:cNvGraphicFramePr>
+            <a:graphic xmlns:a="http://schemas.openxmlformats.org/drawingml/2006/main">
+              <a:graphicData uri="http://schemas.openxmlformats.org/drawingml/2006/picture">
+                <pic:pic xmlns:pic="http://schemas.openxmlformats.org/drawingml/2006/picture">
+                  <pic:nvPicPr>
+                    <pic:cNvPr id="1" name=""/>
+                    <pic:cNvPicPr/>
+                  </pic:nvPicPr>
+                  <pic:blipFill>
+                    <a:blip r:embed="rId13"/>
+                    <a:stretch>
+                      <a:fillRect/>
+                    </a:stretch>
+                  </pic:blipFill>
+                  <pic:spPr>
+                    <a:xfrm>
+                      <a:off x="0" y="0"/>
+                      <a:ext cx="3806717" cy="1581939"/>
+                    </a:xfrm>
+                    <a:prstGeom prst="rect">
+                      <a:avLst/>
+                    </a:prstGeom>
+                  </pic:spPr>
+                </pic:pic>
+              </a:graphicData>
+            </a:graphic>
+          </wp:inline>
+        </w:drawing>
+      </w:r>
+    </w:p>
+    <w:p>
+      <w:pPr>
+        <w:pStyle w:val="PargrafodaLista"/>
+        <w:numPr>
+          <w:ilvl w:val="5"/>
+          <w:numId w:val="1"/>
+        </w:numPr>
+      </w:pPr>
+      <w:r>
+        <w:t>Cabeçalho base</w:t>
+      </w:r>
+    </w:p>
+    <w:p>
+      <w:pPr>
+        <w:pStyle w:val="PargrafodaLista"/>
+        <w:numPr>
+          <w:ilvl w:val="6"/>
+          <w:numId w:val="1"/>
+        </w:numPr>
+      </w:pPr>
+      <w:r>
+        <w:rPr>
+          <w:noProof/>
+        </w:rPr>
+        <w:drawing>
+          <wp:inline distT="0" distB="0" distL="0" distR="0" wp14:anchorId="30D727B5" wp14:editId="01CFD1B0">
+            <wp:extent cx="1819311" cy="1469638"/>
+            <wp:effectExtent l="0" t="0" r="0" b="0"/>
+            <wp:docPr id="9" name="Imagem 9"/>
+            <wp:cNvGraphicFramePr>
+              <a:graphicFrameLocks xmlns:a="http://schemas.openxmlformats.org/drawingml/2006/main" noChangeAspect="1"/>
+            </wp:cNvGraphicFramePr>
+            <a:graphic xmlns:a="http://schemas.openxmlformats.org/drawingml/2006/main">
+              <a:graphicData uri="http://schemas.openxmlformats.org/drawingml/2006/picture">
+                <pic:pic xmlns:pic="http://schemas.openxmlformats.org/drawingml/2006/picture">
+                  <pic:nvPicPr>
+                    <pic:cNvPr id="1" name=""/>
+                    <pic:cNvPicPr/>
+                  </pic:nvPicPr>
+                  <pic:blipFill>
+                    <a:blip r:embed="rId14"/>
+                    <a:stretch>
+                      <a:fillRect/>
+                    </a:stretch>
+                  </pic:blipFill>
+                  <pic:spPr>
+                    <a:xfrm>
+                      <a:off x="0" y="0"/>
+                      <a:ext cx="1839103" cy="1485626"/>
+                    </a:xfrm>
+                    <a:prstGeom prst="rect">
+                      <a:avLst/>
+                    </a:prstGeom>
+                  </pic:spPr>
+                </pic:pic>
+              </a:graphicData>
+            </a:graphic>
+          </wp:inline>
+        </w:drawing>
+      </w:r>
+    </w:p>
+    <w:p>
+      <w:pPr>
+        <w:pStyle w:val="PargrafodaLista"/>
+        <w:numPr>
+          <w:ilvl w:val="5"/>
+          <w:numId w:val="1"/>
+        </w:numPr>
+      </w:pPr>
+      <w:r>
+        <w:t>Cabeçalho de extensão</w:t>
+      </w:r>
+    </w:p>
+    <w:p>
+      <w:pPr>
+        <w:pStyle w:val="PargrafodaLista"/>
+        <w:numPr>
+          <w:ilvl w:val="6"/>
+          <w:numId w:val="1"/>
+        </w:numPr>
+      </w:pPr>
+      <w:r>
+        <w:t xml:space="preserve">No IPv6, opções adicionais são tratadas por meio de cabeçalhos de extensão. </w:t>
+      </w:r>
+    </w:p>
+    <w:p>
+      <w:pPr>
+        <w:pStyle w:val="PargrafodaLista"/>
+        <w:numPr>
+          <w:ilvl w:val="6"/>
+          <w:numId w:val="1"/>
+        </w:numPr>
+      </w:pPr>
+      <w:r>
+        <w:t xml:space="preserve">Localizam-se entre o cabeçalho base e o cabeçalho da camada de transporte. </w:t>
+      </w:r>
+    </w:p>
+    <w:p>
+      <w:pPr>
+        <w:pStyle w:val="PargrafodaLista"/>
+        <w:numPr>
+          <w:ilvl w:val="6"/>
+          <w:numId w:val="1"/>
+        </w:numPr>
+      </w:pPr>
+      <w:r>
+        <w:t>Não há nem quantidade, nem tamanho fixo para estes cabeçalhos</w:t>
+      </w:r>
+    </w:p>
+    <w:p>
+      <w:pPr>
+        <w:pStyle w:val="PargrafodaLista"/>
+        <w:numPr>
+          <w:ilvl w:val="6"/>
+          <w:numId w:val="1"/>
+        </w:numPr>
+      </w:pPr>
+      <w:r>
+        <w:t>Tipos</w:t>
+      </w:r>
+    </w:p>
+    <w:p>
+      <w:pPr>
+        <w:pStyle w:val="PargrafodaLista"/>
+        <w:numPr>
+          <w:ilvl w:val="7"/>
+          <w:numId w:val="1"/>
+        </w:numPr>
+      </w:pPr>
+      <w:r>
+        <w:t>Hop-</w:t>
+      </w:r>
+      <w:proofErr w:type="spellStart"/>
+      <w:r>
+        <w:t>by</w:t>
+      </w:r>
+      <w:proofErr w:type="spellEnd"/>
+      <w:r>
+        <w:t xml:space="preserve">-Hop </w:t>
+      </w:r>
+      <w:proofErr w:type="spellStart"/>
+      <w:r>
+        <w:t>Options</w:t>
+      </w:r>
+      <w:proofErr w:type="spellEnd"/>
+      <w:r>
+        <w:t xml:space="preserve"> </w:t>
+      </w:r>
+    </w:p>
+    <w:p>
+      <w:pPr>
+        <w:pStyle w:val="PargrafodaLista"/>
+        <w:numPr>
+          <w:ilvl w:val="7"/>
+          <w:numId w:val="1"/>
+        </w:numPr>
+      </w:pPr>
+      <w:proofErr w:type="spellStart"/>
+      <w:r>
+        <w:t>Routing</w:t>
+      </w:r>
+      <w:proofErr w:type="spellEnd"/>
+      <w:r>
+        <w:t xml:space="preserve"> </w:t>
+      </w:r>
+    </w:p>
+    <w:p>
+      <w:pPr>
+        <w:pStyle w:val="PargrafodaLista"/>
+        <w:numPr>
+          <w:ilvl w:val="7"/>
+          <w:numId w:val="1"/>
+        </w:numPr>
+      </w:pPr>
+      <w:proofErr w:type="spellStart"/>
+      <w:r>
+        <w:t>Fragmentation</w:t>
+      </w:r>
+      <w:proofErr w:type="spellEnd"/>
+      <w:r>
+        <w:t xml:space="preserve"> </w:t>
+      </w:r>
+    </w:p>
+    <w:p>
+      <w:pPr>
+        <w:pStyle w:val="PargrafodaLista"/>
+        <w:numPr>
+          <w:ilvl w:val="7"/>
+          <w:numId w:val="1"/>
+        </w:numPr>
+      </w:pPr>
+      <w:proofErr w:type="spellStart"/>
+      <w:r>
+        <w:t>Authentication</w:t>
+      </w:r>
+      <w:proofErr w:type="spellEnd"/>
+      <w:r>
+        <w:t xml:space="preserve"> Header </w:t>
+      </w:r>
+    </w:p>
+    <w:p>
+      <w:pPr>
+        <w:pStyle w:val="PargrafodaLista"/>
+        <w:numPr>
+          <w:ilvl w:val="7"/>
+          <w:numId w:val="1"/>
+        </w:numPr>
+      </w:pPr>
+      <w:proofErr w:type="spellStart"/>
+      <w:r>
+        <w:t>Encapsulating</w:t>
+      </w:r>
+      <w:proofErr w:type="spellEnd"/>
+      <w:r>
+        <w:t xml:space="preserve"> Security </w:t>
+      </w:r>
+      <w:proofErr w:type="spellStart"/>
+      <w:r>
+        <w:t>Payload</w:t>
+      </w:r>
+      <w:proofErr w:type="spellEnd"/>
+      <w:r>
+        <w:t xml:space="preserve"> </w:t>
+      </w:r>
+    </w:p>
+    <w:p>
+      <w:pPr>
+        <w:pStyle w:val="PargrafodaLista"/>
+        <w:numPr>
+          <w:ilvl w:val="7"/>
+          <w:numId w:val="1"/>
+        </w:numPr>
+      </w:pPr>
+      <w:proofErr w:type="spellStart"/>
+      <w:r>
+        <w:t>Destination</w:t>
+      </w:r>
+      <w:proofErr w:type="spellEnd"/>
+      <w:r>
+        <w:t xml:space="preserve"> </w:t>
+      </w:r>
+      <w:proofErr w:type="spellStart"/>
+      <w:r>
+        <w:t>Options</w:t>
+      </w:r>
+      <w:proofErr w:type="spellEnd"/>
+    </w:p>
+    <w:p>
+      <w:pPr>
+        <w:pStyle w:val="PargrafodaLista"/>
+        <w:numPr>
+          <w:ilvl w:val="6"/>
+          <w:numId w:val="1"/>
+        </w:numPr>
+      </w:pPr>
+      <w:r>
+        <w:rPr>
+          <w:noProof/>
+        </w:rPr>
+        <w:drawing>
+          <wp:inline distT="0" distB="0" distL="0" distR="0" wp14:anchorId="79920BA9" wp14:editId="4C98A95A">
+            <wp:extent cx="3952875" cy="2381250"/>
+            <wp:effectExtent l="0" t="0" r="9525" b="0"/>
+            <wp:docPr id="10" name="Imagem 10"/>
+            <wp:cNvGraphicFramePr>
+              <a:graphicFrameLocks xmlns:a="http://schemas.openxmlformats.org/drawingml/2006/main" noChangeAspect="1"/>
+            </wp:cNvGraphicFramePr>
+            <a:graphic xmlns:a="http://schemas.openxmlformats.org/drawingml/2006/main">
+              <a:graphicData uri="http://schemas.openxmlformats.org/drawingml/2006/picture">
+                <pic:pic xmlns:pic="http://schemas.openxmlformats.org/drawingml/2006/picture">
+                  <pic:nvPicPr>
+                    <pic:cNvPr id="1" name=""/>
+                    <pic:cNvPicPr/>
+                  </pic:nvPicPr>
+                  <pic:blipFill>
+                    <a:blip r:embed="rId15"/>
+                    <a:stretch>
+                      <a:fillRect/>
+                    </a:stretch>
+                  </pic:blipFill>
+                  <pic:spPr>
+                    <a:xfrm>
+                      <a:off x="0" y="0"/>
+                      <a:ext cx="3952875" cy="2381250"/>
+                    </a:xfrm>
+                    <a:prstGeom prst="rect">
+                      <a:avLst/>
+                    </a:prstGeom>
+                  </pic:spPr>
+                </pic:pic>
+              </a:graphicData>
+            </a:graphic>
+          </wp:inline>
+        </w:drawing>
+      </w:r>
+    </w:p>
+    <w:p>
+      <w:pPr>
+        <w:pStyle w:val="PargrafodaLista"/>
+        <w:numPr>
+          <w:ilvl w:val="5"/>
+          <w:numId w:val="1"/>
+        </w:numPr>
+      </w:pPr>
+      <w:r>
+        <w:t>IPv4 trocou de rede, trocou de IP, IPv6, não o IP é global</w:t>
+      </w:r>
+    </w:p>
+    <w:p>
+      <w:pPr>
+        <w:pStyle w:val="PargrafodaLista"/>
+        <w:numPr>
+          <w:ilvl w:val="5"/>
+          <w:numId w:val="1"/>
+        </w:numPr>
+      </w:pPr>
+      <w:r>
+        <w:t>Endereçamento</w:t>
+      </w:r>
+    </w:p>
+    <w:p>
+      <w:pPr>
+        <w:pStyle w:val="PargrafodaLista"/>
+        <w:numPr>
+          <w:ilvl w:val="6"/>
+          <w:numId w:val="1"/>
+        </w:numPr>
+      </w:pPr>
+      <w:r>
+        <w:t>8 espaços de 2bytes</w:t>
+      </w:r>
+    </w:p>
+    <w:p>
+      <w:pPr>
+        <w:pStyle w:val="PargrafodaLista"/>
+        <w:numPr>
+          <w:ilvl w:val="6"/>
+          <w:numId w:val="1"/>
+        </w:numPr>
+      </w:pPr>
+      <w:r>
+        <w:t>Hexadecimal</w:t>
+      </w:r>
+    </w:p>
+    <w:p>
+      <w:pPr>
+        <w:pStyle w:val="PargrafodaLista"/>
+        <w:numPr>
+          <w:ilvl w:val="6"/>
+          <w:numId w:val="1"/>
+        </w:numPr>
+      </w:pPr>
+      <w:r>
+        <w:t xml:space="preserve">Na representação de um endereço IPv6 é permitido: </w:t>
+      </w:r>
+    </w:p>
+    <w:p>
+      <w:pPr>
+        <w:pStyle w:val="PargrafodaLista"/>
+        <w:numPr>
+          <w:ilvl w:val="7"/>
+          <w:numId w:val="1"/>
+        </w:numPr>
+      </w:pPr>
+      <w:r>
+        <w:t xml:space="preserve">Utilizar caracteres maiúsculos ou minúsculos; </w:t>
+      </w:r>
+    </w:p>
+    <w:p>
+      <w:pPr>
+        <w:pStyle w:val="PargrafodaLista"/>
+        <w:numPr>
+          <w:ilvl w:val="7"/>
+          <w:numId w:val="1"/>
+        </w:numPr>
+      </w:pPr>
+      <w:r>
+        <w:t xml:space="preserve">Omitir os zeros à esquerda; e </w:t>
+      </w:r>
+    </w:p>
+    <w:p>
+      <w:pPr>
+        <w:pStyle w:val="PargrafodaLista"/>
+        <w:numPr>
+          <w:ilvl w:val="7"/>
+          <w:numId w:val="1"/>
+        </w:numPr>
+      </w:pPr>
+      <w:r>
+        <w:t xml:space="preserve">Representar os zeros contínuos por </w:t>
+      </w:r>
+      <w:proofErr w:type="gramStart"/>
+      <w:r>
+        <w:t>“::</w:t>
+      </w:r>
+      <w:proofErr w:type="gramEnd"/>
+      <w:r>
+        <w:t xml:space="preserve">”. </w:t>
+      </w:r>
+    </w:p>
+    <w:p>
+      <w:pPr>
+        <w:pStyle w:val="PargrafodaLista"/>
+        <w:numPr>
+          <w:ilvl w:val="7"/>
+          <w:numId w:val="1"/>
+        </w:numPr>
+      </w:pPr>
+      <w:r>
+        <w:t xml:space="preserve">Exemplo: </w:t>
+      </w:r>
+    </w:p>
+    <w:p>
+      <w:pPr>
+        <w:pStyle w:val="PargrafodaLista"/>
+        <w:numPr>
+          <w:ilvl w:val="8"/>
+          <w:numId w:val="1"/>
+        </w:numPr>
+      </w:pPr>
+      <w:r>
+        <w:t xml:space="preserve">2001:0DB8:0000:0000:130F:0000:0000:140B </w:t>
+      </w:r>
+    </w:p>
+    <w:p>
+      <w:pPr>
+        <w:pStyle w:val="PargrafodaLista"/>
+        <w:numPr>
+          <w:ilvl w:val="8"/>
+          <w:numId w:val="1"/>
+        </w:numPr>
+      </w:pPr>
+      <w:r>
+        <w:t>2001:db8:0:0:130</w:t>
+      </w:r>
+      <w:proofErr w:type="gramStart"/>
+      <w:r>
+        <w:t>f::</w:t>
+      </w:r>
+      <w:proofErr w:type="gramEnd"/>
+      <w:r>
+        <w:t>140b</w:t>
+      </w:r>
+    </w:p>
+    <w:p>
+      <w:pPr>
+        <w:pStyle w:val="PargrafodaLista"/>
+        <w:numPr>
+          <w:ilvl w:val="8"/>
+          <w:numId w:val="1"/>
+        </w:numPr>
+      </w:pPr>
+      <w:proofErr w:type="gramStart"/>
+      <w:r>
+        <w:t>::</w:t>
+      </w:r>
+      <w:proofErr w:type="gramEnd"/>
+      <w:r>
+        <w:t xml:space="preserve"> só é permitido uma vez por </w:t>
+      </w:r>
+      <w:proofErr w:type="spellStart"/>
+      <w:r>
+        <w:t>ip</w:t>
+      </w:r>
+      <w:proofErr w:type="spellEnd"/>
+    </w:p>
+    <w:p>
+      <w:pPr>
+        <w:pStyle w:val="PargrafodaLista"/>
+        <w:numPr>
+          <w:ilvl w:val="8"/>
+          <w:numId w:val="1"/>
+        </w:numPr>
+      </w:pPr>
+      <w:proofErr w:type="gramStart"/>
+      <w:r>
+        <w:t>::</w:t>
+      </w:r>
+      <w:proofErr w:type="gramEnd"/>
+      <w:r>
+        <w:t xml:space="preserve"> representa tudo 0</w:t>
+      </w:r>
+    </w:p>
+    <w:p>
+      <w:pPr>
+        <w:pStyle w:val="PargrafodaLista"/>
+        <w:numPr>
+          <w:ilvl w:val="8"/>
+          <w:numId w:val="1"/>
+        </w:numPr>
+      </w:pPr>
+      <w:r>
+        <w:t>Formato inválido: 2001:db8::130</w:t>
+      </w:r>
+      <w:proofErr w:type="gramStart"/>
+      <w:r>
+        <w:t>f::</w:t>
+      </w:r>
+      <w:proofErr w:type="gramEnd"/>
+      <w:r>
+        <w:t>140b (gera ambiguidade)‏</w:t>
+      </w:r>
+    </w:p>
+    <w:p>
+      <w:pPr>
+        <w:pStyle w:val="PargrafodaLista"/>
+        <w:numPr>
+          <w:ilvl w:val="7"/>
+          <w:numId w:val="1"/>
+        </w:numPr>
+      </w:pPr>
+      <w:r>
+        <w:t xml:space="preserve">Representação dos Prefixos </w:t>
+      </w:r>
+    </w:p>
+    <w:p>
+      <w:pPr>
+        <w:pStyle w:val="PargrafodaLista"/>
+        <w:numPr>
+          <w:ilvl w:val="8"/>
+          <w:numId w:val="1"/>
+        </w:numPr>
+      </w:pPr>
+      <w:r>
+        <w:t>Como o CIDR (IPv4</w:t>
+      </w:r>
+      <w:proofErr w:type="gramStart"/>
+      <w:r>
+        <w:t xml:space="preserve">)‏ </w:t>
+      </w:r>
+      <w:r>
+        <w:t>,</w:t>
+      </w:r>
+      <w:proofErr w:type="gramEnd"/>
+      <w:r>
+        <w:t xml:space="preserve">“endereço-IPv6/tamanho do prefixo” </w:t>
+      </w:r>
+    </w:p>
+    <w:p>
+      <w:pPr>
+        <w:pStyle w:val="PargrafodaLista"/>
+        <w:numPr>
+          <w:ilvl w:val="8"/>
+          <w:numId w:val="1"/>
+        </w:numPr>
+      </w:pPr>
+      <w:r>
+        <w:t xml:space="preserve">Exemplo: Prefixo 2001:db8:3003:2::/64 Prefixo global 2001:db8::/32 ID da </w:t>
+      </w:r>
+      <w:proofErr w:type="spellStart"/>
+      <w:r>
+        <w:t>sub-rede</w:t>
+      </w:r>
+      <w:proofErr w:type="spellEnd"/>
+      <w:r>
+        <w:t xml:space="preserve"> 3003:2 </w:t>
+      </w:r>
+    </w:p>
+    <w:p>
+      <w:pPr>
+        <w:pStyle w:val="PargrafodaLista"/>
+        <w:numPr>
+          <w:ilvl w:val="8"/>
+          <w:numId w:val="1"/>
+        </w:numPr>
+      </w:pPr>
+      <w:r>
+        <w:t>URL</w:t>
+      </w:r>
+      <w:r>
+        <w:t xml:space="preserve">: </w:t>
+      </w:r>
+      <w:r>
+        <w:t xml:space="preserve">http://[2001:12ff:0:4::22]/index.html </w:t>
+      </w:r>
+      <w:r>
+        <w:t>ou</w:t>
+      </w:r>
+      <w:r>
+        <w:t xml:space="preserve"> </w:t>
+      </w:r>
+      <w:hyperlink r:id="rId16" w:history="1">
+        <w:r>
+          <w:rPr>
+            <w:rStyle w:val="Hyperlink"/>
+          </w:rPr>
+          <w:t>http://[2001:12ff:0:4::22]:8080</w:t>
+        </w:r>
+      </w:hyperlink>
+    </w:p>
+    <w:p>
+      <w:pPr>
+        <w:pStyle w:val="PargrafodaLista"/>
+        <w:numPr>
+          <w:ilvl w:val="6"/>
+          <w:numId w:val="1"/>
+        </w:numPr>
+      </w:pPr>
+      <w:r>
+        <w:t>Não existe broadcast</w:t>
+      </w:r>
+    </w:p>
+    <w:p>
+      <w:pPr>
+        <w:pStyle w:val="PargrafodaLista"/>
+        <w:numPr>
+          <w:ilvl w:val="6"/>
+          <w:numId w:val="1"/>
+        </w:numPr>
+      </w:pPr>
+      <w:proofErr w:type="spellStart"/>
+      <w:r>
+        <w:t>Unicast</w:t>
+      </w:r>
+      <w:proofErr w:type="spellEnd"/>
+    </w:p>
+    <w:p>
+      <w:pPr>
+        <w:pStyle w:val="PargrafodaLista"/>
+        <w:numPr>
+          <w:ilvl w:val="7"/>
+          <w:numId w:val="1"/>
+        </w:numPr>
+      </w:pPr>
+      <w:r>
+        <w:t>Uma origem e um destino</w:t>
+      </w:r>
+    </w:p>
+    <w:p>
+      <w:pPr>
+        <w:pStyle w:val="PargrafodaLista"/>
+        <w:numPr>
+          <w:ilvl w:val="6"/>
+          <w:numId w:val="1"/>
+        </w:numPr>
+      </w:pPr>
+      <w:proofErr w:type="spellStart"/>
+      <w:r>
+        <w:t>Anycast</w:t>
+      </w:r>
+      <w:proofErr w:type="spellEnd"/>
+    </w:p>
+    <w:p>
+      <w:pPr>
+        <w:pStyle w:val="PargrafodaLista"/>
+        <w:numPr>
+          <w:ilvl w:val="7"/>
+          <w:numId w:val="1"/>
+        </w:numPr>
+      </w:pPr>
+      <w:r>
+        <w:t>Seletiva</w:t>
+      </w:r>
+    </w:p>
+    <w:p>
+      <w:pPr>
+        <w:pStyle w:val="PargrafodaLista"/>
+        <w:numPr>
+          <w:ilvl w:val="6"/>
+          <w:numId w:val="1"/>
+        </w:numPr>
+      </w:pPr>
+      <w:proofErr w:type="spellStart"/>
+      <w:r>
+        <w:t>Multicast</w:t>
+      </w:r>
+      <w:proofErr w:type="spellEnd"/>
+    </w:p>
+    <w:p>
+      <w:pPr>
+        <w:pStyle w:val="PargrafodaLista"/>
+        <w:numPr>
+          <w:ilvl w:val="7"/>
+          <w:numId w:val="1"/>
+        </w:numPr>
+      </w:pPr>
+      <w:r>
+        <w:t>Grupo</w:t>
+      </w:r>
+    </w:p>
+    <w:p>
+      <w:pPr>
+        <w:pStyle w:val="PargrafodaLista"/>
+        <w:numPr>
+          <w:ilvl w:val="7"/>
+          <w:numId w:val="1"/>
+        </w:numPr>
+      </w:pPr>
+      <w:r>
+        <w:t>Tudo que for FF</w:t>
+      </w:r>
+    </w:p>
+    <w:p>
+      <w:pPr>
+        <w:pStyle w:val="PargrafodaLista"/>
+        <w:numPr>
+          <w:ilvl w:val="6"/>
+          <w:numId w:val="1"/>
+        </w:numPr>
+      </w:pPr>
+      <w:r>
+        <w:t>Endereços</w:t>
+      </w:r>
+    </w:p>
+    <w:p>
+      <w:pPr>
+        <w:pStyle w:val="PargrafodaLista"/>
+        <w:numPr>
+          <w:ilvl w:val="7"/>
+          <w:numId w:val="1"/>
+        </w:numPr>
+      </w:pPr>
+      <w:proofErr w:type="spellStart"/>
+      <w:r>
+        <w:t>Loopback</w:t>
+      </w:r>
+      <w:proofErr w:type="spellEnd"/>
+      <w:r>
+        <w:t xml:space="preserve"> </w:t>
+      </w:r>
+    </w:p>
+    <w:p>
+      <w:pPr>
+        <w:pStyle w:val="PargrafodaLista"/>
+        <w:numPr>
+          <w:ilvl w:val="8"/>
+          <w:numId w:val="1"/>
+        </w:numPr>
+      </w:pPr>
+      <w:proofErr w:type="gramStart"/>
+      <w:r>
+        <w:t>::</w:t>
+      </w:r>
+      <w:proofErr w:type="gramEnd"/>
+      <w:r>
+        <w:t xml:space="preserve">1 </w:t>
+      </w:r>
+    </w:p>
+    <w:p>
+      <w:pPr>
+        <w:pStyle w:val="PargrafodaLista"/>
+        <w:numPr>
+          <w:ilvl w:val="7"/>
+          <w:numId w:val="1"/>
+        </w:numPr>
+      </w:pPr>
+      <w:r>
+        <w:t xml:space="preserve">Link Local </w:t>
+      </w:r>
+    </w:p>
+    <w:p>
+      <w:pPr>
+        <w:pStyle w:val="PargrafodaLista"/>
+        <w:numPr>
+          <w:ilvl w:val="8"/>
+          <w:numId w:val="1"/>
+        </w:numPr>
+      </w:pPr>
+      <w:r>
+        <w:t>FE</w:t>
+      </w:r>
+      <w:proofErr w:type="gramStart"/>
+      <w:r>
+        <w:t>80:...</w:t>
+      </w:r>
+      <w:proofErr w:type="gramEnd"/>
+      <w:r>
+        <w:t xml:space="preserve">. </w:t>
+      </w:r>
+    </w:p>
+    <w:p>
+      <w:pPr>
+        <w:pStyle w:val="PargrafodaLista"/>
+        <w:numPr>
+          <w:ilvl w:val="8"/>
+          <w:numId w:val="1"/>
+        </w:numPr>
+      </w:pPr>
+      <w:r>
+        <w:t>Associação com interface não se comunica com outra máquina</w:t>
+      </w:r>
+    </w:p>
+    <w:p>
+      <w:pPr>
+        <w:pStyle w:val="PargrafodaLista"/>
+        <w:numPr>
+          <w:ilvl w:val="8"/>
+          <w:numId w:val="1"/>
+        </w:numPr>
+      </w:pPr>
+      <w:r>
+        <w:t>Só na máquina</w:t>
+      </w:r>
+    </w:p>
+    <w:p>
+      <w:pPr>
+        <w:pStyle w:val="PargrafodaLista"/>
+        <w:numPr>
+          <w:ilvl w:val="7"/>
+          <w:numId w:val="1"/>
+        </w:numPr>
+      </w:pPr>
+      <w:proofErr w:type="spellStart"/>
+      <w:r>
+        <w:t>Unique</w:t>
+      </w:r>
+      <w:proofErr w:type="spellEnd"/>
+      <w:r>
+        <w:t xml:space="preserve"> local </w:t>
+      </w:r>
+    </w:p>
+    <w:p>
+      <w:pPr>
+        <w:pStyle w:val="PargrafodaLista"/>
+        <w:numPr>
+          <w:ilvl w:val="8"/>
+          <w:numId w:val="1"/>
+        </w:numPr>
+      </w:pPr>
+      <w:r>
+        <w:t xml:space="preserve">FD07:... </w:t>
+      </w:r>
+    </w:p>
+    <w:p>
+      <w:pPr>
+        <w:pStyle w:val="PargrafodaLista"/>
+        <w:numPr>
+          <w:ilvl w:val="8"/>
+          <w:numId w:val="1"/>
+        </w:numPr>
+      </w:pPr>
+      <w:r>
+        <w:t>Endereço privado, funciona no seguimento de rede privado</w:t>
+      </w:r>
+      <w:bookmarkStart w:id="0" w:name="_GoBack"/>
+      <w:bookmarkEnd w:id="0"/>
+    </w:p>
+    <w:p>
+      <w:pPr>
+        <w:pStyle w:val="PargrafodaLista"/>
+        <w:numPr>
+          <w:ilvl w:val="8"/>
+          <w:numId w:val="1"/>
+        </w:numPr>
+      </w:pPr>
+      <w:r>
+        <w:t>Não funciona globalmente</w:t>
+      </w:r>
+    </w:p>
+    <w:p>
+      <w:pPr>
+        <w:pStyle w:val="PargrafodaLista"/>
+        <w:numPr>
+          <w:ilvl w:val="8"/>
+          <w:numId w:val="1"/>
+        </w:numPr>
+      </w:pPr>
+      <w:r>
+        <w:t>Entre máquinas na mesma rede</w:t>
+      </w:r>
+    </w:p>
+    <w:p>
+      <w:pPr>
+        <w:pStyle w:val="PargrafodaLista"/>
+        <w:numPr>
+          <w:ilvl w:val="7"/>
+          <w:numId w:val="1"/>
+        </w:numPr>
+      </w:pPr>
+      <w:r>
+        <w:t xml:space="preserve">Global </w:t>
+      </w:r>
+    </w:p>
+    <w:p>
+      <w:pPr>
+        <w:pStyle w:val="PargrafodaLista"/>
+        <w:numPr>
+          <w:ilvl w:val="8"/>
+          <w:numId w:val="1"/>
+        </w:numPr>
+      </w:pPr>
+      <w:proofErr w:type="gramStart"/>
+      <w:r>
+        <w:t>2001:...</w:t>
+      </w:r>
+      <w:proofErr w:type="gramEnd"/>
+      <w:r>
+        <w:t>.</w:t>
+      </w:r>
+    </w:p>
+    <w:p>
+      <w:pPr>
+        <w:pStyle w:val="PargrafodaLista"/>
+        <w:numPr>
+          <w:ilvl w:val="8"/>
+          <w:numId w:val="1"/>
+        </w:numPr>
+      </w:pPr>
+      <w:r>
+        <w:t>Endereçável, todo mundo pode acessar</w:t>
+      </w:r>
+    </w:p>
+    <w:p>
+      <w:pPr>
+        <w:pStyle w:val="PargrafodaLista"/>
+        <w:numPr>
+          <w:ilvl w:val="6"/>
+          <w:numId w:val="1"/>
+        </w:numPr>
+      </w:pPr>
+      <w:r>
+        <w:t xml:space="preserve">IANA </w:t>
+      </w:r>
+    </w:p>
+    <w:p>
+      <w:pPr>
+        <w:pStyle w:val="PargrafodaLista"/>
+        <w:numPr>
+          <w:ilvl w:val="7"/>
+          <w:numId w:val="1"/>
+        </w:numPr>
+      </w:pPr>
+      <w:r>
+        <w:t>Distribuir blocos pros RIR</w:t>
+      </w:r>
+    </w:p>
+    <w:p>
+      <w:pPr>
+        <w:pStyle w:val="PargrafodaLista"/>
+        <w:numPr>
+          <w:ilvl w:val="6"/>
+          <w:numId w:val="1"/>
+        </w:numPr>
+      </w:pPr>
+      <w:r>
+        <w:t>RIR</w:t>
+      </w:r>
+    </w:p>
+    <w:p>
+      <w:pPr>
+        <w:pStyle w:val="PargrafodaLista"/>
+        <w:numPr>
+          <w:ilvl w:val="7"/>
+          <w:numId w:val="1"/>
+        </w:numPr>
+      </w:pPr>
+      <w:r>
+        <w:t>Regional Internet registries</w:t>
+      </w:r>
+    </w:p>
+    <w:p>
+      <w:pPr>
+        <w:pStyle w:val="PargrafodaLista"/>
+        <w:numPr>
+          <w:ilvl w:val="7"/>
+          <w:numId w:val="1"/>
+        </w:numPr>
+      </w:pPr>
+      <w:proofErr w:type="spellStart"/>
+      <w:r>
+        <w:t>Lacnic</w:t>
+      </w:r>
+      <w:proofErr w:type="spellEnd"/>
+      <w:r>
+        <w:t xml:space="preserve"> recebeu um /12</w:t>
+      </w:r>
+    </w:p>
+    <w:p>
+      <w:pPr>
+        <w:pStyle w:val="PargrafodaLista"/>
+        <w:numPr>
+          <w:ilvl w:val="6"/>
+          <w:numId w:val="1"/>
+        </w:numPr>
+      </w:pPr>
+      <w:r>
+        <w:t>Nic.br</w:t>
+      </w:r>
+    </w:p>
+    <w:p>
+      <w:pPr>
+        <w:pStyle w:val="PargrafodaLista"/>
+        <w:numPr>
+          <w:ilvl w:val="7"/>
+          <w:numId w:val="1"/>
+        </w:numPr>
+      </w:pPr>
+      <w:r>
+        <w:t>Recebeu /16</w:t>
       </w:r>
     </w:p>
     <w:p>
@@ -3025,7 +5169,6 @@
         </w:numPr>
       </w:pPr>
       <w:r>
-        <w:lastRenderedPageBreak/>
         <w:t>A saída de um túnel em uma provedora pode ou não ir para um túnel de outra provedora, mas a provedora garante o túnel dentro do seu domínio apenas</w:t>
       </w:r>
     </w:p>
@@ -4007,6 +6150,29 @@
       <w:contextualSpacing/>
     </w:pPr>
   </w:style>
+  <w:style w:type="character" w:styleId="Hyperlink">
+    <w:name w:val="Hyperlink"/>
+    <w:basedOn w:val="Fontepargpadro"/>
+    <w:uiPriority w:val="99"/>
+    <w:unhideWhenUsed/>
+    <w:rsid w:val="006D4D03"/>
+    <w:rPr>
+      <w:color w:val="0563C1" w:themeColor="hyperlink"/>
+      <w:u w:val="single"/>
+    </w:rPr>
+  </w:style>
+  <w:style w:type="character" w:styleId="MenoPendente">
+    <w:name w:val="Unresolved Mention"/>
+    <w:basedOn w:val="Fontepargpadro"/>
+    <w:uiPriority w:val="99"/>
+    <w:semiHidden/>
+    <w:unhideWhenUsed/>
+    <w:rsid w:val="006D4D03"/>
+    <w:rPr>
+      <w:color w:val="605E5C"/>
+      <w:shd w:val="clear" w:color="auto" w:fill="E1DFDD"/>
+    </w:rPr>
+  </w:style>
 </w:styles>
 </file>
 
@@ -4310,7 +6476,7 @@
 </file>
 
 <file path=customXml/itemProps1.xml><?xml version="1.0" encoding="utf-8"?>
-<ds:datastoreItem xmlns:ds="http://schemas.openxmlformats.org/officeDocument/2006/customXml" ds:itemID="{9A6A3B21-A6BA-4D0A-8E7A-DE74FDE6878C}">
+<ds:datastoreItem xmlns:ds="http://schemas.openxmlformats.org/officeDocument/2006/customXml" ds:itemID="{B5421555-FBB3-4275-AE18-39DFBBEBADF0}">
   <ds:schemaRefs>
     <ds:schemaRef ds:uri="http://schemas.openxmlformats.org/officeDocument/2006/bibliography"/>
   </ds:schemaRefs>

</xml_diff>

<commit_message>
aula 4 redes 2
</commit_message>
<xml_diff>
--- a/Aula 1.docx
+++ b/Aula 1.docx
@@ -4426,10 +4426,7 @@
       </w:r>
       <w:proofErr w:type="gramStart"/>
       <w:r>
-        <w:t xml:space="preserve">)‏ </w:t>
-      </w:r>
-      <w:r>
-        <w:t>,</w:t>
+        <w:t>)‏ ,</w:t>
       </w:r>
       <w:proofErr w:type="gramEnd"/>
       <w:r>
@@ -4465,19 +4462,7 @@
         </w:numPr>
       </w:pPr>
       <w:r>
-        <w:t>URL</w:t>
-      </w:r>
-      <w:r>
-        <w:t xml:space="preserve">: </w:t>
-      </w:r>
-      <w:r>
-        <w:t xml:space="preserve">http://[2001:12ff:0:4::22]/index.html </w:t>
-      </w:r>
-      <w:r>
-        <w:t>ou</w:t>
-      </w:r>
-      <w:r>
-        <w:t xml:space="preserve"> </w:t>
+        <w:t xml:space="preserve">URL: http://[2001:12ff:0:4::22]/index.html ou </w:t>
       </w:r>
       <w:hyperlink r:id="rId16" w:history="1">
         <w:r>
@@ -4732,6 +4717,1350 @@
       <w:r>
         <w:t>Endereço privado, funciona no seguimento de rede privado</w:t>
       </w:r>
+    </w:p>
+    <w:p>
+      <w:pPr>
+        <w:pStyle w:val="PargrafodaLista"/>
+        <w:numPr>
+          <w:ilvl w:val="8"/>
+          <w:numId w:val="1"/>
+        </w:numPr>
+      </w:pPr>
+      <w:r>
+        <w:t>Não funciona globalmente</w:t>
+      </w:r>
+    </w:p>
+    <w:p>
+      <w:pPr>
+        <w:pStyle w:val="PargrafodaLista"/>
+        <w:numPr>
+          <w:ilvl w:val="8"/>
+          <w:numId w:val="1"/>
+        </w:numPr>
+      </w:pPr>
+      <w:r>
+        <w:t>Entre máquinas na mesma rede</w:t>
+      </w:r>
+    </w:p>
+    <w:p>
+      <w:pPr>
+        <w:pStyle w:val="PargrafodaLista"/>
+        <w:numPr>
+          <w:ilvl w:val="7"/>
+          <w:numId w:val="1"/>
+        </w:numPr>
+      </w:pPr>
+      <w:r>
+        <w:t xml:space="preserve">Global </w:t>
+      </w:r>
+    </w:p>
+    <w:p>
+      <w:pPr>
+        <w:pStyle w:val="PargrafodaLista"/>
+        <w:numPr>
+          <w:ilvl w:val="8"/>
+          <w:numId w:val="1"/>
+        </w:numPr>
+      </w:pPr>
+      <w:proofErr w:type="gramStart"/>
+      <w:r>
+        <w:t>2001:...</w:t>
+      </w:r>
+      <w:proofErr w:type="gramEnd"/>
+      <w:r>
+        <w:t>.</w:t>
+      </w:r>
+    </w:p>
+    <w:p>
+      <w:pPr>
+        <w:pStyle w:val="PargrafodaLista"/>
+        <w:numPr>
+          <w:ilvl w:val="8"/>
+          <w:numId w:val="1"/>
+        </w:numPr>
+      </w:pPr>
+      <w:r>
+        <w:t>Endereçável, todo mundo pode acessar</w:t>
+      </w:r>
+    </w:p>
+    <w:p>
+      <w:pPr>
+        <w:pStyle w:val="PargrafodaLista"/>
+        <w:numPr>
+          <w:ilvl w:val="6"/>
+          <w:numId w:val="1"/>
+        </w:numPr>
+      </w:pPr>
+      <w:r>
+        <w:t xml:space="preserve">IANA </w:t>
+      </w:r>
+    </w:p>
+    <w:p>
+      <w:pPr>
+        <w:pStyle w:val="PargrafodaLista"/>
+        <w:numPr>
+          <w:ilvl w:val="7"/>
+          <w:numId w:val="1"/>
+        </w:numPr>
+      </w:pPr>
+      <w:r>
+        <w:t>Distribuir blocos pros RIR</w:t>
+      </w:r>
+    </w:p>
+    <w:p>
+      <w:pPr>
+        <w:pStyle w:val="PargrafodaLista"/>
+        <w:numPr>
+          <w:ilvl w:val="6"/>
+          <w:numId w:val="1"/>
+        </w:numPr>
+      </w:pPr>
+      <w:r>
+        <w:t>RIR</w:t>
+      </w:r>
+    </w:p>
+    <w:p>
+      <w:pPr>
+        <w:pStyle w:val="PargrafodaLista"/>
+        <w:numPr>
+          <w:ilvl w:val="7"/>
+          <w:numId w:val="1"/>
+        </w:numPr>
+      </w:pPr>
+      <w:r>
+        <w:t>Regional Internet registries</w:t>
+      </w:r>
+    </w:p>
+    <w:p>
+      <w:pPr>
+        <w:pStyle w:val="PargrafodaLista"/>
+        <w:numPr>
+          <w:ilvl w:val="7"/>
+          <w:numId w:val="1"/>
+        </w:numPr>
+      </w:pPr>
+      <w:proofErr w:type="spellStart"/>
+      <w:r>
+        <w:t>Lacnic</w:t>
+      </w:r>
+      <w:proofErr w:type="spellEnd"/>
+      <w:r>
+        <w:t xml:space="preserve"> recebeu um /12</w:t>
+      </w:r>
+    </w:p>
+    <w:p>
+      <w:pPr>
+        <w:pStyle w:val="PargrafodaLista"/>
+        <w:numPr>
+          <w:ilvl w:val="6"/>
+          <w:numId w:val="1"/>
+        </w:numPr>
+      </w:pPr>
+      <w:r>
+        <w:t>Nic.br</w:t>
+      </w:r>
+    </w:p>
+    <w:p>
+      <w:pPr>
+        <w:pStyle w:val="PargrafodaLista"/>
+        <w:numPr>
+          <w:ilvl w:val="7"/>
+          <w:numId w:val="1"/>
+        </w:numPr>
+      </w:pPr>
+      <w:r>
+        <w:t>Recebeu /16</w:t>
+      </w:r>
+    </w:p>
+    <w:p>
+      <w:pPr>
+        <w:pStyle w:val="PargrafodaLista"/>
+        <w:numPr>
+          <w:ilvl w:val="1"/>
+          <w:numId w:val="1"/>
+        </w:numPr>
+      </w:pPr>
+      <w:r>
+        <w:t>Congestionamento</w:t>
+      </w:r>
+    </w:p>
+    <w:p>
+      <w:pPr>
+        <w:pStyle w:val="PargrafodaLista"/>
+        <w:numPr>
+          <w:ilvl w:val="2"/>
+          <w:numId w:val="1"/>
+        </w:numPr>
+      </w:pPr>
+      <w:r>
+        <w:t>Número de pacotes entregues é menor que o número de pacotes enviados</w:t>
+      </w:r>
+    </w:p>
+    <w:p>
+      <w:pPr>
+        <w:pStyle w:val="PargrafodaLista"/>
+        <w:numPr>
+          <w:ilvl w:val="2"/>
+          <w:numId w:val="1"/>
+        </w:numPr>
+      </w:pPr>
+      <w:r>
+        <w:t>TCP/IP vulnerável ao congestionamento</w:t>
+      </w:r>
+    </w:p>
+    <w:p>
+      <w:pPr>
+        <w:pStyle w:val="PargrafodaLista"/>
+        <w:numPr>
+          <w:ilvl w:val="2"/>
+          <w:numId w:val="1"/>
+        </w:numPr>
+      </w:pPr>
+      <w:r>
+        <w:t xml:space="preserve">Diversos fatores podem causar congestionamento </w:t>
+      </w:r>
+    </w:p>
+    <w:p>
+      <w:pPr>
+        <w:pStyle w:val="PargrafodaLista"/>
+        <w:numPr>
+          <w:ilvl w:val="3"/>
+          <w:numId w:val="1"/>
+        </w:numPr>
+      </w:pPr>
+      <w:r>
+        <w:t xml:space="preserve">Falta de memória nos roteadores </w:t>
+      </w:r>
+    </w:p>
+    <w:p>
+      <w:pPr>
+        <w:pStyle w:val="PargrafodaLista"/>
+        <w:numPr>
+          <w:ilvl w:val="3"/>
+          <w:numId w:val="1"/>
+        </w:numPr>
+      </w:pPr>
+      <w:r>
+        <w:t xml:space="preserve">Processadores lentos </w:t>
+      </w:r>
+    </w:p>
+    <w:p>
+      <w:pPr>
+        <w:pStyle w:val="PargrafodaLista"/>
+        <w:numPr>
+          <w:ilvl w:val="3"/>
+          <w:numId w:val="1"/>
+        </w:numPr>
+      </w:pPr>
+      <w:r>
+        <w:t>Linhas com baixa largura de banda</w:t>
+      </w:r>
+    </w:p>
+    <w:p>
+      <w:pPr>
+        <w:pStyle w:val="PargrafodaLista"/>
+        <w:numPr>
+          <w:ilvl w:val="2"/>
+          <w:numId w:val="1"/>
+        </w:numPr>
+      </w:pPr>
+      <w:r>
+        <w:t>Controle de congestionamento</w:t>
+      </w:r>
+    </w:p>
+    <w:p>
+      <w:pPr>
+        <w:pStyle w:val="PargrafodaLista"/>
+        <w:numPr>
+          <w:ilvl w:val="3"/>
+          <w:numId w:val="1"/>
+        </w:numPr>
+      </w:pPr>
+      <w:r>
+        <w:t>Garante que a rede é capaz de entregar o tráfego oferecido</w:t>
+      </w:r>
+    </w:p>
+    <w:p>
+      <w:pPr>
+        <w:pStyle w:val="PargrafodaLista"/>
+        <w:numPr>
+          <w:ilvl w:val="2"/>
+          <w:numId w:val="1"/>
+        </w:numPr>
+      </w:pPr>
+      <w:r>
+        <w:t>Controle de fluxo</w:t>
+      </w:r>
+    </w:p>
+    <w:p>
+      <w:pPr>
+        <w:pStyle w:val="PargrafodaLista"/>
+        <w:numPr>
+          <w:ilvl w:val="3"/>
+          <w:numId w:val="1"/>
+        </w:numPr>
+      </w:pPr>
+      <w:r>
+        <w:t>Relação entre as taxas de transmissão do transmissor e receptor</w:t>
+      </w:r>
+    </w:p>
+    <w:p>
+      <w:pPr>
+        <w:pStyle w:val="PargrafodaLista"/>
+        <w:numPr>
+          <w:ilvl w:val="2"/>
+          <w:numId w:val="1"/>
+        </w:numPr>
+      </w:pPr>
+      <w:r>
+        <w:t xml:space="preserve">Na camada de rede (IPv4), o protocolo utilizado para controle de mensagens é o ICMP (Internet </w:t>
+      </w:r>
+      <w:proofErr w:type="spellStart"/>
+      <w:r>
+        <w:t>Control</w:t>
+      </w:r>
+      <w:proofErr w:type="spellEnd"/>
+      <w:r>
+        <w:t xml:space="preserve"> </w:t>
+      </w:r>
+      <w:proofErr w:type="spellStart"/>
+      <w:r>
+        <w:t>Message</w:t>
+      </w:r>
+      <w:proofErr w:type="spellEnd"/>
+      <w:r>
+        <w:t xml:space="preserve"> </w:t>
+      </w:r>
+      <w:proofErr w:type="spellStart"/>
+      <w:r>
+        <w:t>Protocol</w:t>
+      </w:r>
+      <w:proofErr w:type="spellEnd"/>
+      <w:r>
+        <w:t>)</w:t>
+      </w:r>
+    </w:p>
+    <w:p>
+      <w:pPr>
+        <w:pStyle w:val="PargrafodaLista"/>
+        <w:numPr>
+          <w:ilvl w:val="1"/>
+          <w:numId w:val="1"/>
+        </w:numPr>
+      </w:pPr>
+      <w:r>
+        <w:t>ICMPv4</w:t>
+      </w:r>
+    </w:p>
+    <w:p>
+      <w:pPr>
+        <w:pStyle w:val="PargrafodaLista"/>
+        <w:numPr>
+          <w:ilvl w:val="2"/>
+          <w:numId w:val="1"/>
+        </w:numPr>
+      </w:pPr>
+      <w:r>
+        <w:t>Permite que gateways enviem mensagens de erro ou controle a outros</w:t>
+      </w:r>
+      <w:r>
+        <w:t xml:space="preserve"> gateways e</w:t>
+      </w:r>
+      <w:r>
+        <w:t xml:space="preserve"> hosts</w:t>
+      </w:r>
+    </w:p>
+    <w:p>
+      <w:pPr>
+        <w:pStyle w:val="PargrafodaLista"/>
+        <w:numPr>
+          <w:ilvl w:val="2"/>
+          <w:numId w:val="1"/>
+        </w:numPr>
+      </w:pPr>
+      <w:r>
+        <w:t>Só relata situações de erro para o transmissor</w:t>
+      </w:r>
+    </w:p>
+    <w:p>
+      <w:pPr>
+        <w:pStyle w:val="PargrafodaLista"/>
+        <w:numPr>
+          <w:ilvl w:val="2"/>
+          <w:numId w:val="1"/>
+        </w:numPr>
+      </w:pPr>
+      <w:r>
+        <w:t>O transmissor do pacote deve tomar atitudes para corrigir o problema</w:t>
+      </w:r>
+    </w:p>
+    <w:p>
+      <w:pPr>
+        <w:pStyle w:val="PargrafodaLista"/>
+        <w:numPr>
+          <w:ilvl w:val="2"/>
+          <w:numId w:val="1"/>
+        </w:numPr>
+      </w:pPr>
+      <w:r>
+        <w:t>Erros são de responsabilidade do transmissor</w:t>
+      </w:r>
+    </w:p>
+    <w:p>
+      <w:pPr>
+        <w:pStyle w:val="PargrafodaLista"/>
+        <w:numPr>
+          <w:ilvl w:val="2"/>
+          <w:numId w:val="1"/>
+        </w:numPr>
+      </w:pPr>
+      <w:r>
+        <w:t>Erros de responsabilidade de nodos intermediários não são tratados</w:t>
+      </w:r>
+    </w:p>
+    <w:p>
+      <w:pPr>
+        <w:pStyle w:val="PargrafodaLista"/>
+        <w:numPr>
+          <w:ilvl w:val="3"/>
+          <w:numId w:val="1"/>
+        </w:numPr>
+      </w:pPr>
+      <w:r>
+        <w:t>Descarte de ICMP não gera ICMP</w:t>
+      </w:r>
+    </w:p>
+    <w:p>
+      <w:pPr>
+        <w:pStyle w:val="PargrafodaLista"/>
+        <w:numPr>
+          <w:ilvl w:val="2"/>
+          <w:numId w:val="1"/>
+        </w:numPr>
+      </w:pPr>
+      <w:proofErr w:type="spellStart"/>
+      <w:r>
+        <w:t>Ping</w:t>
+      </w:r>
+      <w:proofErr w:type="spellEnd"/>
+      <w:r>
+        <w:t xml:space="preserve"> é uma implementação do ICMP</w:t>
+      </w:r>
+    </w:p>
+    <w:p>
+      <w:pPr>
+        <w:pStyle w:val="PargrafodaLista"/>
+        <w:numPr>
+          <w:ilvl w:val="2"/>
+          <w:numId w:val="1"/>
+        </w:numPr>
+      </w:pPr>
+      <w:r>
+        <w:t xml:space="preserve">Usado pelo IPv4 para reportar situações de erro </w:t>
+      </w:r>
+    </w:p>
+    <w:p>
+      <w:pPr>
+        <w:pStyle w:val="PargrafodaLista"/>
+        <w:numPr>
+          <w:ilvl w:val="2"/>
+          <w:numId w:val="1"/>
+        </w:numPr>
+      </w:pPr>
+      <w:r>
+        <w:t xml:space="preserve">Usa o pacote IPv4 para enviar suas mensagens </w:t>
+      </w:r>
+    </w:p>
+    <w:p>
+      <w:pPr>
+        <w:pStyle w:val="PargrafodaLista"/>
+        <w:numPr>
+          <w:ilvl w:val="3"/>
+          <w:numId w:val="1"/>
+        </w:numPr>
+      </w:pPr>
+      <w:r>
+        <w:t xml:space="preserve">encapsulamento </w:t>
+      </w:r>
+    </w:p>
+    <w:p>
+      <w:pPr>
+        <w:pStyle w:val="PargrafodaLista"/>
+        <w:numPr>
+          <w:ilvl w:val="3"/>
+          <w:numId w:val="1"/>
+        </w:numPr>
+      </w:pPr>
+      <w:r>
+        <w:rPr>
+          <w:noProof/>
+        </w:rPr>
+        <w:drawing>
+          <wp:inline distT="0" distB="0" distL="0" distR="0" wp14:anchorId="2DFBE94D" wp14:editId="2825D2B6">
+            <wp:extent cx="2754406" cy="876142"/>
+            <wp:effectExtent l="0" t="0" r="8255" b="635"/>
+            <wp:docPr id="11" name="Imagem 11"/>
+            <wp:cNvGraphicFramePr>
+              <a:graphicFrameLocks xmlns:a="http://schemas.openxmlformats.org/drawingml/2006/main" noChangeAspect="1"/>
+            </wp:cNvGraphicFramePr>
+            <a:graphic xmlns:a="http://schemas.openxmlformats.org/drawingml/2006/main">
+              <a:graphicData uri="http://schemas.openxmlformats.org/drawingml/2006/picture">
+                <pic:pic xmlns:pic="http://schemas.openxmlformats.org/drawingml/2006/picture">
+                  <pic:nvPicPr>
+                    <pic:cNvPr id="1" name=""/>
+                    <pic:cNvPicPr/>
+                  </pic:nvPicPr>
+                  <pic:blipFill>
+                    <a:blip r:embed="rId17"/>
+                    <a:stretch>
+                      <a:fillRect/>
+                    </a:stretch>
+                  </pic:blipFill>
+                  <pic:spPr>
+                    <a:xfrm>
+                      <a:off x="0" y="0"/>
+                      <a:ext cx="2779900" cy="884251"/>
+                    </a:xfrm>
+                    <a:prstGeom prst="rect">
+                      <a:avLst/>
+                    </a:prstGeom>
+                  </pic:spPr>
+                </pic:pic>
+              </a:graphicData>
+            </a:graphic>
+          </wp:inline>
+        </w:drawing>
+      </w:r>
+    </w:p>
+    <w:p>
+      <w:pPr>
+        <w:pStyle w:val="PargrafodaLista"/>
+        <w:numPr>
+          <w:ilvl w:val="2"/>
+          <w:numId w:val="1"/>
+        </w:numPr>
+      </w:pPr>
+      <w:r>
+        <w:t>Tratamento por módulos de software</w:t>
+      </w:r>
+    </w:p>
+    <w:p>
+      <w:pPr>
+        <w:pStyle w:val="PargrafodaLista"/>
+        <w:numPr>
+          <w:ilvl w:val="3"/>
+          <w:numId w:val="1"/>
+        </w:numPr>
+      </w:pPr>
+      <w:r>
+        <w:rPr>
+          <w:noProof/>
+        </w:rPr>
+        <w:drawing>
+          <wp:inline distT="0" distB="0" distL="0" distR="0" wp14:anchorId="53085DB8" wp14:editId="3B2F1FB4">
+            <wp:extent cx="2753868" cy="1485900"/>
+            <wp:effectExtent l="0" t="0" r="8890" b="0"/>
+            <wp:docPr id="12" name="Imagem 12"/>
+            <wp:cNvGraphicFramePr>
+              <a:graphicFrameLocks xmlns:a="http://schemas.openxmlformats.org/drawingml/2006/main" noChangeAspect="1"/>
+            </wp:cNvGraphicFramePr>
+            <a:graphic xmlns:a="http://schemas.openxmlformats.org/drawingml/2006/main">
+              <a:graphicData uri="http://schemas.openxmlformats.org/drawingml/2006/picture">
+                <pic:pic xmlns:pic="http://schemas.openxmlformats.org/drawingml/2006/picture">
+                  <pic:nvPicPr>
+                    <pic:cNvPr id="1" name=""/>
+                    <pic:cNvPicPr/>
+                  </pic:nvPicPr>
+                  <pic:blipFill>
+                    <a:blip r:embed="rId18"/>
+                    <a:stretch>
+                      <a:fillRect/>
+                    </a:stretch>
+                  </pic:blipFill>
+                  <pic:spPr>
+                    <a:xfrm>
+                      <a:off x="0" y="0"/>
+                      <a:ext cx="2776546" cy="1498136"/>
+                    </a:xfrm>
+                    <a:prstGeom prst="rect">
+                      <a:avLst/>
+                    </a:prstGeom>
+                  </pic:spPr>
+                </pic:pic>
+              </a:graphicData>
+            </a:graphic>
+          </wp:inline>
+        </w:drawing>
+      </w:r>
+    </w:p>
+    <w:p>
+      <w:pPr>
+        <w:pStyle w:val="PargrafodaLista"/>
+        <w:numPr>
+          <w:ilvl w:val="2"/>
+          <w:numId w:val="1"/>
+        </w:numPr>
+      </w:pPr>
+      <w:r>
+        <w:t>Não reporta erros de mensagens ICMPv4</w:t>
+      </w:r>
+    </w:p>
+    <w:p>
+      <w:pPr>
+        <w:pStyle w:val="PargrafodaLista"/>
+        <w:numPr>
+          <w:ilvl w:val="2"/>
+          <w:numId w:val="1"/>
+        </w:numPr>
+      </w:pPr>
+      <w:r>
+        <w:t>Formato da mensagem</w:t>
+      </w:r>
+    </w:p>
+    <w:p>
+      <w:pPr>
+        <w:pStyle w:val="PargrafodaLista"/>
+        <w:numPr>
+          <w:ilvl w:val="3"/>
+          <w:numId w:val="1"/>
+        </w:numPr>
+      </w:pPr>
+      <w:r>
+        <w:rPr>
+          <w:noProof/>
+        </w:rPr>
+        <w:drawing>
+          <wp:inline distT="0" distB="0" distL="0" distR="0" wp14:anchorId="58F2D6F5" wp14:editId="62F7247D">
+            <wp:extent cx="2759155" cy="1619250"/>
+            <wp:effectExtent l="0" t="0" r="3175" b="0"/>
+            <wp:docPr id="13" name="Imagem 13"/>
+            <wp:cNvGraphicFramePr>
+              <a:graphicFrameLocks xmlns:a="http://schemas.openxmlformats.org/drawingml/2006/main" noChangeAspect="1"/>
+            </wp:cNvGraphicFramePr>
+            <a:graphic xmlns:a="http://schemas.openxmlformats.org/drawingml/2006/main">
+              <a:graphicData uri="http://schemas.openxmlformats.org/drawingml/2006/picture">
+                <pic:pic xmlns:pic="http://schemas.openxmlformats.org/drawingml/2006/picture">
+                  <pic:nvPicPr>
+                    <pic:cNvPr id="1" name=""/>
+                    <pic:cNvPicPr/>
+                  </pic:nvPicPr>
+                  <pic:blipFill>
+                    <a:blip r:embed="rId19"/>
+                    <a:stretch>
+                      <a:fillRect/>
+                    </a:stretch>
+                  </pic:blipFill>
+                  <pic:spPr>
+                    <a:xfrm>
+                      <a:off x="0" y="0"/>
+                      <a:ext cx="2768807" cy="1624915"/>
+                    </a:xfrm>
+                    <a:prstGeom prst="rect">
+                      <a:avLst/>
+                    </a:prstGeom>
+                  </pic:spPr>
+                </pic:pic>
+              </a:graphicData>
+            </a:graphic>
+          </wp:inline>
+        </w:drawing>
+      </w:r>
+    </w:p>
+    <w:p>
+      <w:pPr>
+        <w:pStyle w:val="PargrafodaLista"/>
+        <w:numPr>
+          <w:ilvl w:val="2"/>
+          <w:numId w:val="1"/>
+        </w:numPr>
+      </w:pPr>
+      <w:r>
+        <w:t xml:space="preserve">Algumas funções: </w:t>
+      </w:r>
+    </w:p>
+    <w:p>
+      <w:pPr>
+        <w:pStyle w:val="PargrafodaLista"/>
+        <w:numPr>
+          <w:ilvl w:val="3"/>
+          <w:numId w:val="1"/>
+        </w:numPr>
+      </w:pPr>
+      <w:r>
+        <w:t xml:space="preserve">Teste de alcançabilidade </w:t>
+      </w:r>
+    </w:p>
+    <w:p>
+      <w:pPr>
+        <w:pStyle w:val="PargrafodaLista"/>
+        <w:numPr>
+          <w:ilvl w:val="3"/>
+          <w:numId w:val="1"/>
+        </w:numPr>
+      </w:pPr>
+      <w:r>
+        <w:t xml:space="preserve">Controle de fluxo </w:t>
+      </w:r>
+    </w:p>
+    <w:p>
+      <w:pPr>
+        <w:pStyle w:val="PargrafodaLista"/>
+        <w:numPr>
+          <w:ilvl w:val="4"/>
+          <w:numId w:val="1"/>
+        </w:numPr>
+      </w:pPr>
+      <w:r>
+        <w:t>Solicitação para reduzir taxa de transmissão</w:t>
+      </w:r>
+    </w:p>
+    <w:p>
+      <w:pPr>
+        <w:pStyle w:val="PargrafodaLista"/>
+        <w:numPr>
+          <w:ilvl w:val="3"/>
+          <w:numId w:val="1"/>
+        </w:numPr>
+      </w:pPr>
+      <w:r>
+        <w:t xml:space="preserve">Pedido de troca de rotas </w:t>
+      </w:r>
+    </w:p>
+    <w:p>
+      <w:pPr>
+        <w:pStyle w:val="PargrafodaLista"/>
+        <w:numPr>
+          <w:ilvl w:val="3"/>
+          <w:numId w:val="1"/>
+        </w:numPr>
+      </w:pPr>
+      <w:r>
+        <w:t xml:space="preserve">Detecção de rotas circulares ou longas </w:t>
+      </w:r>
+    </w:p>
+    <w:p>
+      <w:pPr>
+        <w:pStyle w:val="PargrafodaLista"/>
+        <w:numPr>
+          <w:ilvl w:val="3"/>
+          <w:numId w:val="1"/>
+        </w:numPr>
+      </w:pPr>
+      <w:r>
+        <w:t xml:space="preserve">Detecção de </w:t>
+      </w:r>
+      <w:proofErr w:type="spellStart"/>
+      <w:r>
+        <w:t>Maximum</w:t>
+      </w:r>
+      <w:proofErr w:type="spellEnd"/>
+      <w:r>
+        <w:t xml:space="preserve"> </w:t>
+      </w:r>
+      <w:proofErr w:type="spellStart"/>
+      <w:r>
+        <w:t>Transmit</w:t>
+      </w:r>
+      <w:proofErr w:type="spellEnd"/>
+      <w:r>
+        <w:t xml:space="preserve"> Unit (MTU)</w:t>
+      </w:r>
+    </w:p>
+    <w:p>
+      <w:pPr>
+        <w:pStyle w:val="PargrafodaLista"/>
+        <w:numPr>
+          <w:ilvl w:val="3"/>
+          <w:numId w:val="1"/>
+        </w:numPr>
+      </w:pPr>
+      <w:r>
+        <w:t>Teste de alcançabilidade</w:t>
+      </w:r>
+    </w:p>
+    <w:p>
+      <w:pPr>
+        <w:pStyle w:val="PargrafodaLista"/>
+        <w:numPr>
+          <w:ilvl w:val="4"/>
+          <w:numId w:val="1"/>
+        </w:numPr>
+      </w:pPr>
+      <w:proofErr w:type="spellStart"/>
+      <w:r>
+        <w:t>Ping</w:t>
+      </w:r>
+      <w:proofErr w:type="spellEnd"/>
+    </w:p>
+    <w:p>
+      <w:pPr>
+        <w:pStyle w:val="PargrafodaLista"/>
+        <w:numPr>
+          <w:ilvl w:val="4"/>
+          <w:numId w:val="1"/>
+        </w:numPr>
+      </w:pPr>
+      <w:r>
+        <w:rPr>
+          <w:noProof/>
+        </w:rPr>
+        <w:drawing>
+          <wp:inline distT="0" distB="0" distL="0" distR="0" wp14:anchorId="5AABAD41" wp14:editId="7597C8BC">
+            <wp:extent cx="2402441" cy="1514475"/>
+            <wp:effectExtent l="0" t="0" r="0" b="0"/>
+            <wp:docPr id="14" name="Imagem 14"/>
+            <wp:cNvGraphicFramePr>
+              <a:graphicFrameLocks xmlns:a="http://schemas.openxmlformats.org/drawingml/2006/main" noChangeAspect="1"/>
+            </wp:cNvGraphicFramePr>
+            <a:graphic xmlns:a="http://schemas.openxmlformats.org/drawingml/2006/main">
+              <a:graphicData uri="http://schemas.openxmlformats.org/drawingml/2006/picture">
+                <pic:pic xmlns:pic="http://schemas.openxmlformats.org/drawingml/2006/picture">
+                  <pic:nvPicPr>
+                    <pic:cNvPr id="1" name=""/>
+                    <pic:cNvPicPr/>
+                  </pic:nvPicPr>
+                  <pic:blipFill>
+                    <a:blip r:embed="rId20"/>
+                    <a:stretch>
+                      <a:fillRect/>
+                    </a:stretch>
+                  </pic:blipFill>
+                  <pic:spPr>
+                    <a:xfrm>
+                      <a:off x="0" y="0"/>
+                      <a:ext cx="2414530" cy="1522096"/>
+                    </a:xfrm>
+                    <a:prstGeom prst="rect">
+                      <a:avLst/>
+                    </a:prstGeom>
+                  </pic:spPr>
+                </pic:pic>
+              </a:graphicData>
+            </a:graphic>
+          </wp:inline>
+        </w:drawing>
+      </w:r>
+    </w:p>
+    <w:p>
+      <w:pPr>
+        <w:pStyle w:val="PargrafodaLista"/>
+        <w:numPr>
+          <w:ilvl w:val="3"/>
+          <w:numId w:val="1"/>
+        </w:numPr>
+      </w:pPr>
+      <w:r>
+        <w:t xml:space="preserve">Controle de fluxo </w:t>
+      </w:r>
+    </w:p>
+    <w:p>
+      <w:pPr>
+        <w:pStyle w:val="PargrafodaLista"/>
+        <w:numPr>
+          <w:ilvl w:val="4"/>
+          <w:numId w:val="1"/>
+        </w:numPr>
+      </w:pPr>
+      <w:r>
+        <w:t xml:space="preserve">IP não é orientado a conexão </w:t>
+      </w:r>
+    </w:p>
+    <w:p>
+      <w:pPr>
+        <w:pStyle w:val="PargrafodaLista"/>
+        <w:numPr>
+          <w:ilvl w:val="4"/>
+          <w:numId w:val="1"/>
+        </w:numPr>
+      </w:pPr>
+      <w:r>
+        <w:t xml:space="preserve">Não se pode reservar recursos por conexão </w:t>
+      </w:r>
+    </w:p>
+    <w:p>
+      <w:pPr>
+        <w:pStyle w:val="PargrafodaLista"/>
+        <w:numPr>
+          <w:ilvl w:val="4"/>
+          <w:numId w:val="1"/>
+        </w:numPr>
+      </w:pPr>
+      <w:r>
+        <w:t xml:space="preserve">Uso da </w:t>
+      </w:r>
+      <w:proofErr w:type="gramStart"/>
+      <w:r>
+        <w:t>mensagem ”</w:t>
+      </w:r>
+      <w:proofErr w:type="spellStart"/>
+      <w:r>
+        <w:t>source</w:t>
+      </w:r>
+      <w:proofErr w:type="spellEnd"/>
+      <w:proofErr w:type="gramEnd"/>
+      <w:r>
+        <w:t xml:space="preserve"> </w:t>
+      </w:r>
+      <w:proofErr w:type="spellStart"/>
+      <w:r>
+        <w:t>quench</w:t>
+      </w:r>
+      <w:proofErr w:type="spellEnd"/>
+      <w:r>
+        <w:t xml:space="preserve">” para controle de fluxo </w:t>
+      </w:r>
+    </w:p>
+    <w:p>
+      <w:pPr>
+        <w:pStyle w:val="PargrafodaLista"/>
+        <w:numPr>
+          <w:ilvl w:val="4"/>
+          <w:numId w:val="1"/>
+        </w:numPr>
+      </w:pPr>
+      <w:r>
+        <w:t xml:space="preserve">Gateway congestionado envia mensagens para que o transmissor envie mensagens a uma taxa menor </w:t>
+      </w:r>
+    </w:p>
+    <w:p>
+      <w:pPr>
+        <w:pStyle w:val="PargrafodaLista"/>
+        <w:numPr>
+          <w:ilvl w:val="4"/>
+          <w:numId w:val="1"/>
+        </w:numPr>
+      </w:pPr>
+      <w:r>
+        <w:t xml:space="preserve">Mensagens enviadas enquanto o congestionamento estiver acontecendo </w:t>
+      </w:r>
+    </w:p>
+    <w:p>
+      <w:pPr>
+        <w:pStyle w:val="PargrafodaLista"/>
+        <w:numPr>
+          <w:ilvl w:val="4"/>
+          <w:numId w:val="1"/>
+        </w:numPr>
+      </w:pPr>
+      <w:r>
+        <w:t xml:space="preserve">Para o transmissor a ausência de </w:t>
+      </w:r>
+      <w:proofErr w:type="gramStart"/>
+      <w:r>
+        <w:t>mensagens ”</w:t>
+      </w:r>
+      <w:proofErr w:type="spellStart"/>
+      <w:r>
+        <w:t>source</w:t>
+      </w:r>
+      <w:proofErr w:type="spellEnd"/>
+      <w:proofErr w:type="gramEnd"/>
+      <w:r>
+        <w:t xml:space="preserve"> </w:t>
+      </w:r>
+      <w:proofErr w:type="spellStart"/>
+      <w:r>
+        <w:t>quench</w:t>
+      </w:r>
+      <w:proofErr w:type="spellEnd"/>
+      <w:r>
+        <w:t xml:space="preserve">” significa possibilidade de </w:t>
+      </w:r>
+      <w:proofErr w:type="spellStart"/>
+      <w:r>
+        <w:t>aumenta</w:t>
+      </w:r>
+      <w:proofErr w:type="spellEnd"/>
+      <w:r>
+        <w:t xml:space="preserve"> novamente a taxa de transmissão</w:t>
+      </w:r>
+    </w:p>
+    <w:p>
+      <w:pPr>
+        <w:pStyle w:val="PargrafodaLista"/>
+        <w:numPr>
+          <w:ilvl w:val="3"/>
+          <w:numId w:val="1"/>
+        </w:numPr>
+      </w:pPr>
+      <w:r>
+        <w:t>Detecção de rotas circulares ou longas</w:t>
+      </w:r>
+    </w:p>
+    <w:p>
+      <w:pPr>
+        <w:pStyle w:val="PargrafodaLista"/>
+        <w:numPr>
+          <w:ilvl w:val="4"/>
+          <w:numId w:val="1"/>
+        </w:numPr>
+      </w:pPr>
+      <w:r>
+        <w:t xml:space="preserve">Cada vez que um pacote IP passa por um nodo intermediário, o contador TTL é decrementado </w:t>
+      </w:r>
+    </w:p>
+    <w:p>
+      <w:pPr>
+        <w:pStyle w:val="PargrafodaLista"/>
+        <w:numPr>
+          <w:ilvl w:val="4"/>
+          <w:numId w:val="1"/>
+        </w:numPr>
+      </w:pPr>
+      <w:r>
+        <w:t xml:space="preserve">Quando este for zero e o pacote não estiver no destino, o pacote é descartado e o transmissor é notificado </w:t>
+      </w:r>
+    </w:p>
+    <w:p>
+      <w:pPr>
+        <w:pStyle w:val="PargrafodaLista"/>
+        <w:numPr>
+          <w:ilvl w:val="3"/>
+          <w:numId w:val="1"/>
+        </w:numPr>
+      </w:pPr>
+      <w:r>
+        <w:t xml:space="preserve">Detecção MTU da rota: </w:t>
+      </w:r>
+    </w:p>
+    <w:p>
+      <w:pPr>
+        <w:pStyle w:val="PargrafodaLista"/>
+        <w:numPr>
+          <w:ilvl w:val="4"/>
+          <w:numId w:val="1"/>
+        </w:numPr>
+      </w:pPr>
+      <w:r>
+        <w:t xml:space="preserve">Pacote IP enviado com </w:t>
+      </w:r>
+      <w:r>
+        <w:t xml:space="preserve">bit” </w:t>
+      </w:r>
+      <w:proofErr w:type="spellStart"/>
+      <w:r>
+        <w:t>don’t</w:t>
+      </w:r>
+      <w:proofErr w:type="spellEnd"/>
+      <w:r>
+        <w:t xml:space="preserve"> </w:t>
+      </w:r>
+      <w:proofErr w:type="spellStart"/>
+      <w:r>
+        <w:t>fragment</w:t>
+      </w:r>
+      <w:proofErr w:type="spellEnd"/>
+      <w:r>
+        <w:t xml:space="preserve">” </w:t>
+      </w:r>
+    </w:p>
+    <w:p>
+      <w:pPr>
+        <w:pStyle w:val="PargrafodaLista"/>
+        <w:numPr>
+          <w:ilvl w:val="4"/>
+          <w:numId w:val="1"/>
+        </w:numPr>
+      </w:pPr>
+      <w:r>
+        <w:t>Ao chegar em roteador cujo próximo enlace tem MTU menor que o pacote</w:t>
+      </w:r>
+    </w:p>
+    <w:p>
+      <w:pPr>
+        <w:pStyle w:val="PargrafodaLista"/>
+        <w:numPr>
+          <w:ilvl w:val="5"/>
+          <w:numId w:val="1"/>
+        </w:numPr>
+      </w:pPr>
+      <w:r>
+        <w:t xml:space="preserve">Roteador descarta pacote </w:t>
+      </w:r>
+    </w:p>
+    <w:p>
+      <w:pPr>
+        <w:pStyle w:val="PargrafodaLista"/>
+        <w:numPr>
+          <w:ilvl w:val="5"/>
+          <w:numId w:val="1"/>
+        </w:numPr>
+      </w:pPr>
+      <w:r>
+        <w:t xml:space="preserve">Envia </w:t>
+      </w:r>
+      <w:r>
+        <w:t>mensagens</w:t>
+      </w:r>
+      <w:r>
+        <w:t xml:space="preserve"> ICMPv4 de aviso </w:t>
+      </w:r>
+      <w:r>
+        <w:t>à fonte</w:t>
+      </w:r>
+    </w:p>
+    <w:p>
+      <w:pPr>
+        <w:pStyle w:val="PargrafodaLista"/>
+        <w:numPr>
+          <w:ilvl w:val="1"/>
+          <w:numId w:val="1"/>
+        </w:numPr>
+      </w:pPr>
+      <w:r>
+        <w:t>ICMPv6</w:t>
+      </w:r>
+    </w:p>
+    <w:p>
+      <w:pPr>
+        <w:pStyle w:val="PargrafodaLista"/>
+        <w:numPr>
+          <w:ilvl w:val="2"/>
+          <w:numId w:val="1"/>
+        </w:numPr>
+      </w:pPr>
+      <w:r>
+        <w:t>Mesmas funções do ICMPv4 (mas não são compatíveis)</w:t>
+      </w:r>
+    </w:p>
+    <w:p>
+      <w:pPr>
+        <w:pStyle w:val="PargrafodaLista"/>
+        <w:numPr>
+          <w:ilvl w:val="3"/>
+          <w:numId w:val="1"/>
+        </w:numPr>
+      </w:pPr>
+      <w:r>
+        <w:t xml:space="preserve">Informar características da rede </w:t>
+      </w:r>
+    </w:p>
+    <w:p>
+      <w:pPr>
+        <w:pStyle w:val="PargrafodaLista"/>
+        <w:numPr>
+          <w:ilvl w:val="3"/>
+          <w:numId w:val="1"/>
+        </w:numPr>
+      </w:pPr>
+      <w:r>
+        <w:t xml:space="preserve">Realizar diagnósticos </w:t>
+      </w:r>
+    </w:p>
+    <w:p>
+      <w:pPr>
+        <w:pStyle w:val="PargrafodaLista"/>
+        <w:numPr>
+          <w:ilvl w:val="3"/>
+          <w:numId w:val="1"/>
+        </w:numPr>
+      </w:pPr>
+      <w:r>
+        <w:t xml:space="preserve">Relatar erros no processamento de pacotes </w:t>
+      </w:r>
+    </w:p>
+    <w:p>
+      <w:pPr>
+        <w:pStyle w:val="PargrafodaLista"/>
+        <w:numPr>
+          <w:ilvl w:val="2"/>
+          <w:numId w:val="1"/>
+        </w:numPr>
+      </w:pPr>
+      <w:r>
+        <w:t xml:space="preserve">Assume as funcionalidades de outros protocolos: </w:t>
+      </w:r>
+    </w:p>
+    <w:p>
+      <w:pPr>
+        <w:pStyle w:val="PargrafodaLista"/>
+        <w:numPr>
+          <w:ilvl w:val="3"/>
+          <w:numId w:val="1"/>
+        </w:numPr>
+      </w:pPr>
+      <w:r>
+        <w:t xml:space="preserve">ARP/RARP </w:t>
+      </w:r>
+    </w:p>
+    <w:p>
+      <w:pPr>
+        <w:pStyle w:val="PargrafodaLista"/>
+        <w:numPr>
+          <w:ilvl w:val="4"/>
+          <w:numId w:val="1"/>
+        </w:numPr>
+      </w:pPr>
+      <w:r>
+        <w:t>Descobrir o MAC (</w:t>
+      </w:r>
+      <w:r>
+        <w:t xml:space="preserve">Media Access </w:t>
+      </w:r>
+      <w:proofErr w:type="spellStart"/>
+      <w:r>
+        <w:t>Control</w:t>
+      </w:r>
+      <w:proofErr w:type="spellEnd"/>
+      <w:r>
+        <w:t>)</w:t>
+      </w:r>
+    </w:p>
+    <w:p>
+      <w:pPr>
+        <w:pStyle w:val="PargrafodaLista"/>
+        <w:numPr>
+          <w:ilvl w:val="4"/>
+          <w:numId w:val="1"/>
+        </w:numPr>
+      </w:pPr>
+      <w:r>
+        <w:t xml:space="preserve">Ele substitui o ARP porque o ARP faz broadcast para descobrir o </w:t>
+      </w:r>
+      <w:proofErr w:type="spellStart"/>
+      <w:r>
+        <w:t>mac</w:t>
+      </w:r>
+      <w:proofErr w:type="spellEnd"/>
+      <w:r>
+        <w:t xml:space="preserve"> do </w:t>
+      </w:r>
+      <w:proofErr w:type="spellStart"/>
+      <w:r>
+        <w:t>ip</w:t>
+      </w:r>
+      <w:proofErr w:type="spellEnd"/>
+      <w:r>
+        <w:t>, e o ipv6 não faz broadcast</w:t>
+      </w:r>
+    </w:p>
+    <w:p>
+      <w:pPr>
+        <w:pStyle w:val="PargrafodaLista"/>
+        <w:numPr>
+          <w:ilvl w:val="3"/>
+          <w:numId w:val="1"/>
+        </w:numPr>
+      </w:pPr>
+      <w:r>
+        <w:t xml:space="preserve">IGMP (Internet </w:t>
+      </w:r>
+      <w:proofErr w:type="spellStart"/>
+      <w:r>
+        <w:t>Group</w:t>
+      </w:r>
+      <w:proofErr w:type="spellEnd"/>
+      <w:r>
+        <w:t xml:space="preserve"> Management </w:t>
+      </w:r>
+      <w:proofErr w:type="spellStart"/>
+      <w:r>
+        <w:t>Protocol</w:t>
+      </w:r>
+      <w:proofErr w:type="spellEnd"/>
+      <w:r>
+        <w:t xml:space="preserve">) </w:t>
+      </w:r>
+    </w:p>
+    <w:p>
+      <w:pPr>
+        <w:pStyle w:val="PargrafodaLista"/>
+        <w:numPr>
+          <w:ilvl w:val="2"/>
+          <w:numId w:val="1"/>
+        </w:numPr>
+      </w:pPr>
+      <w:r>
+        <w:t>Identificado pelo valor 58 no campo Próximo Cabeçalho</w:t>
+      </w:r>
+    </w:p>
+    <w:p>
+      <w:pPr>
+        <w:pStyle w:val="PargrafodaLista"/>
+        <w:numPr>
+          <w:ilvl w:val="2"/>
+          <w:numId w:val="1"/>
+        </w:numPr>
+      </w:pPr>
+      <w:r>
+        <w:t xml:space="preserve">Protocolo chave da arquitetura IPv6 </w:t>
+      </w:r>
+    </w:p>
+    <w:p>
+      <w:pPr>
+        <w:pStyle w:val="PargrafodaLista"/>
+        <w:numPr>
+          <w:ilvl w:val="2"/>
+          <w:numId w:val="1"/>
+        </w:numPr>
+      </w:pPr>
+      <w:r>
+        <w:t>Essencial em funcionalidades do IPv6</w:t>
+      </w:r>
+    </w:p>
+    <w:p>
+      <w:pPr>
+        <w:pStyle w:val="PargrafodaLista"/>
+        <w:numPr>
+          <w:ilvl w:val="3"/>
+          <w:numId w:val="1"/>
+        </w:numPr>
+      </w:pPr>
+      <w:r>
+        <w:t xml:space="preserve"> Gerenciamento de grupos </w:t>
+      </w:r>
+      <w:proofErr w:type="spellStart"/>
+      <w:r>
+        <w:t>multicast</w:t>
+      </w:r>
+      <w:proofErr w:type="spellEnd"/>
+      <w:r>
+        <w:t xml:space="preserve"> </w:t>
+      </w:r>
+    </w:p>
+    <w:p>
+      <w:pPr>
+        <w:pStyle w:val="PargrafodaLista"/>
+        <w:numPr>
+          <w:ilvl w:val="3"/>
+          <w:numId w:val="1"/>
+        </w:numPr>
+      </w:pPr>
+      <w:r>
+        <w:t>Descoberta de Vizinhança (</w:t>
+      </w:r>
+      <w:proofErr w:type="spellStart"/>
+      <w:r>
+        <w:t>Neighbor</w:t>
+      </w:r>
+      <w:proofErr w:type="spellEnd"/>
+      <w:r>
+        <w:t xml:space="preserve"> Discovery) </w:t>
+      </w:r>
+    </w:p>
+    <w:p>
+      <w:pPr>
+        <w:pStyle w:val="PargrafodaLista"/>
+        <w:numPr>
+          <w:ilvl w:val="3"/>
+          <w:numId w:val="1"/>
+        </w:numPr>
+      </w:pPr>
+      <w:r>
+        <w:t xml:space="preserve">Mobilidade IPv6 </w:t>
+      </w:r>
+    </w:p>
+    <w:p>
+      <w:pPr>
+        <w:pStyle w:val="PargrafodaLista"/>
+        <w:numPr>
+          <w:ilvl w:val="3"/>
+          <w:numId w:val="1"/>
+        </w:numPr>
+      </w:pPr>
+      <w:r>
+        <w:t>Descoberta do Path MTU</w:t>
+      </w:r>
       <w:bookmarkStart w:id="0" w:name="_GoBack"/>
       <w:bookmarkEnd w:id="0"/>
     </w:p>
@@ -4739,154 +6068,240 @@
       <w:pPr>
         <w:pStyle w:val="PargrafodaLista"/>
         <w:numPr>
-          <w:ilvl w:val="8"/>
-          <w:numId w:val="1"/>
-        </w:numPr>
-      </w:pPr>
-      <w:r>
-        <w:t>Não funciona globalmente</w:t>
-      </w:r>
-    </w:p>
-    <w:p>
-      <w:pPr>
-        <w:pStyle w:val="PargrafodaLista"/>
-        <w:numPr>
-          <w:ilvl w:val="8"/>
-          <w:numId w:val="1"/>
-        </w:numPr>
-      </w:pPr>
-      <w:r>
-        <w:t>Entre máquinas na mesma rede</w:t>
-      </w:r>
-    </w:p>
-    <w:p>
-      <w:pPr>
-        <w:pStyle w:val="PargrafodaLista"/>
-        <w:numPr>
-          <w:ilvl w:val="7"/>
-          <w:numId w:val="1"/>
-        </w:numPr>
-      </w:pPr>
-      <w:r>
-        <w:t xml:space="preserve">Global </w:t>
-      </w:r>
-    </w:p>
-    <w:p>
-      <w:pPr>
-        <w:pStyle w:val="PargrafodaLista"/>
-        <w:numPr>
-          <w:ilvl w:val="8"/>
-          <w:numId w:val="1"/>
-        </w:numPr>
-      </w:pPr>
-      <w:proofErr w:type="gramStart"/>
-      <w:r>
-        <w:t>2001:...</w:t>
-      </w:r>
-      <w:proofErr w:type="gramEnd"/>
-      <w:r>
-        <w:t>.</w:t>
-      </w:r>
-    </w:p>
-    <w:p>
-      <w:pPr>
-        <w:pStyle w:val="PargrafodaLista"/>
-        <w:numPr>
-          <w:ilvl w:val="8"/>
-          <w:numId w:val="1"/>
-        </w:numPr>
-      </w:pPr>
-      <w:r>
-        <w:t>Endereçável, todo mundo pode acessar</w:t>
-      </w:r>
-    </w:p>
-    <w:p>
-      <w:pPr>
-        <w:pStyle w:val="PargrafodaLista"/>
-        <w:numPr>
-          <w:ilvl w:val="6"/>
-          <w:numId w:val="1"/>
-        </w:numPr>
-      </w:pPr>
-      <w:r>
-        <w:t xml:space="preserve">IANA </w:t>
-      </w:r>
-    </w:p>
-    <w:p>
-      <w:pPr>
-        <w:pStyle w:val="PargrafodaLista"/>
-        <w:numPr>
-          <w:ilvl w:val="7"/>
-          <w:numId w:val="1"/>
-        </w:numPr>
-      </w:pPr>
-      <w:r>
-        <w:t>Distribuir blocos pros RIR</w:t>
-      </w:r>
-    </w:p>
-    <w:p>
-      <w:pPr>
-        <w:pStyle w:val="PargrafodaLista"/>
-        <w:numPr>
-          <w:ilvl w:val="6"/>
-          <w:numId w:val="1"/>
-        </w:numPr>
-      </w:pPr>
-      <w:r>
-        <w:t>RIR</w:t>
-      </w:r>
-    </w:p>
-    <w:p>
-      <w:pPr>
-        <w:pStyle w:val="PargrafodaLista"/>
-        <w:numPr>
-          <w:ilvl w:val="7"/>
-          <w:numId w:val="1"/>
-        </w:numPr>
-      </w:pPr>
-      <w:r>
-        <w:t>Regional Internet registries</w:t>
-      </w:r>
-    </w:p>
-    <w:p>
-      <w:pPr>
-        <w:pStyle w:val="PargrafodaLista"/>
-        <w:numPr>
-          <w:ilvl w:val="7"/>
-          <w:numId w:val="1"/>
-        </w:numPr>
-      </w:pPr>
-      <w:proofErr w:type="spellStart"/>
-      <w:r>
-        <w:t>Lacnic</w:t>
-      </w:r>
-      <w:proofErr w:type="spellEnd"/>
-      <w:r>
-        <w:t xml:space="preserve"> recebeu um /12</w:t>
-      </w:r>
-    </w:p>
-    <w:p>
-      <w:pPr>
-        <w:pStyle w:val="PargrafodaLista"/>
-        <w:numPr>
-          <w:ilvl w:val="6"/>
-          <w:numId w:val="1"/>
-        </w:numPr>
-      </w:pPr>
-      <w:r>
-        <w:t>Nic.br</w:t>
-      </w:r>
-    </w:p>
-    <w:p>
-      <w:pPr>
-        <w:pStyle w:val="PargrafodaLista"/>
-        <w:numPr>
-          <w:ilvl w:val="7"/>
-          <w:numId w:val="1"/>
-        </w:numPr>
-      </w:pPr>
-      <w:r>
-        <w:t>Recebeu /16</w:t>
+          <w:ilvl w:val="2"/>
+          <w:numId w:val="1"/>
+        </w:numPr>
+      </w:pPr>
+      <w:r>
+        <w:t>Descoberta de vizinhança (</w:t>
+      </w:r>
+      <w:proofErr w:type="spellStart"/>
+      <w:r>
+        <w:t>Neighbor</w:t>
+      </w:r>
+      <w:proofErr w:type="spellEnd"/>
+      <w:r>
+        <w:t xml:space="preserve"> Discovery) </w:t>
+      </w:r>
+    </w:p>
+    <w:p>
+      <w:pPr>
+        <w:pStyle w:val="PargrafodaLista"/>
+        <w:numPr>
+          <w:ilvl w:val="3"/>
+          <w:numId w:val="1"/>
+        </w:numPr>
+      </w:pPr>
+      <w:r>
+        <w:t xml:space="preserve">Assume as funções de protocolos ARP, ICMP </w:t>
+      </w:r>
+      <w:proofErr w:type="spellStart"/>
+      <w:r>
+        <w:t>Router</w:t>
+      </w:r>
+      <w:proofErr w:type="spellEnd"/>
+      <w:r>
+        <w:t xml:space="preserve"> Discovery e ICMP </w:t>
+      </w:r>
+      <w:proofErr w:type="spellStart"/>
+      <w:r>
+        <w:t>Redirect</w:t>
+      </w:r>
+      <w:proofErr w:type="spellEnd"/>
+      <w:r>
+        <w:t xml:space="preserve"> do IPv4 </w:t>
+      </w:r>
+    </w:p>
+    <w:p>
+      <w:pPr>
+        <w:pStyle w:val="PargrafodaLista"/>
+        <w:numPr>
+          <w:ilvl w:val="3"/>
+          <w:numId w:val="1"/>
+        </w:numPr>
+      </w:pPr>
+      <w:r>
+        <w:t>Torna mais dinâmico alguns processos de configuração de rede</w:t>
+      </w:r>
+    </w:p>
+    <w:p>
+      <w:pPr>
+        <w:pStyle w:val="PargrafodaLista"/>
+        <w:numPr>
+          <w:ilvl w:val="4"/>
+          <w:numId w:val="1"/>
+        </w:numPr>
+      </w:pPr>
+      <w:r>
+        <w:t xml:space="preserve">descobrir endereço MAC </w:t>
+      </w:r>
+    </w:p>
+    <w:p>
+      <w:pPr>
+        <w:pStyle w:val="PargrafodaLista"/>
+        <w:numPr>
+          <w:ilvl w:val="4"/>
+          <w:numId w:val="1"/>
+        </w:numPr>
+      </w:pPr>
+      <w:r>
+        <w:t xml:space="preserve">encontrar roteadores vizinhos </w:t>
+      </w:r>
+    </w:p>
+    <w:p>
+      <w:pPr>
+        <w:pStyle w:val="PargrafodaLista"/>
+        <w:numPr>
+          <w:ilvl w:val="4"/>
+          <w:numId w:val="1"/>
+        </w:numPr>
+      </w:pPr>
+      <w:r>
+        <w:t xml:space="preserve">detectar endereços duplicados </w:t>
+      </w:r>
+    </w:p>
+    <w:p>
+      <w:pPr>
+        <w:pStyle w:val="PargrafodaLista"/>
+        <w:numPr>
+          <w:ilvl w:val="4"/>
+          <w:numId w:val="1"/>
+        </w:numPr>
+      </w:pPr>
+      <w:r>
+        <w:t xml:space="preserve">determinar a acessibilidade dos roteadores </w:t>
+      </w:r>
+    </w:p>
+    <w:p>
+      <w:pPr>
+        <w:pStyle w:val="PargrafodaLista"/>
+        <w:numPr>
+          <w:ilvl w:val="4"/>
+          <w:numId w:val="1"/>
+        </w:numPr>
+      </w:pPr>
+      <w:r>
+        <w:t>redirecionamento de pacotes</w:t>
+      </w:r>
+    </w:p>
+    <w:p>
+      <w:pPr>
+        <w:pStyle w:val="PargrafodaLista"/>
+        <w:numPr>
+          <w:ilvl w:val="2"/>
+          <w:numId w:val="1"/>
+        </w:numPr>
+      </w:pPr>
+      <w:r>
+        <w:t>Descoberta de Endereços da Camada de Enlace</w:t>
+      </w:r>
+    </w:p>
+    <w:p>
+      <w:pPr>
+        <w:pStyle w:val="PargrafodaLista"/>
+        <w:numPr>
+          <w:ilvl w:val="3"/>
+          <w:numId w:val="1"/>
+        </w:numPr>
+      </w:pPr>
+      <w:r>
+        <w:t xml:space="preserve"> Determina o endereço MAC dos vizinhos do mesmo enlace </w:t>
+      </w:r>
+    </w:p>
+    <w:p>
+      <w:pPr>
+        <w:pStyle w:val="PargrafodaLista"/>
+        <w:numPr>
+          <w:ilvl w:val="3"/>
+          <w:numId w:val="1"/>
+        </w:numPr>
+      </w:pPr>
+      <w:r>
+        <w:t xml:space="preserve">Substitui o protocolo ARP </w:t>
+      </w:r>
+    </w:p>
+    <w:p>
+      <w:pPr>
+        <w:pStyle w:val="PargrafodaLista"/>
+        <w:numPr>
+          <w:ilvl w:val="3"/>
+          <w:numId w:val="1"/>
+        </w:numPr>
+      </w:pPr>
+      <w:r>
+        <w:t xml:space="preserve"> Utiliza o endereço </w:t>
+      </w:r>
+      <w:proofErr w:type="spellStart"/>
+      <w:r>
+        <w:t>multicast</w:t>
+      </w:r>
+      <w:proofErr w:type="spellEnd"/>
+      <w:r>
+        <w:t xml:space="preserve"> </w:t>
+      </w:r>
+      <w:proofErr w:type="spellStart"/>
+      <w:r>
+        <w:t>solicited</w:t>
+      </w:r>
+      <w:proofErr w:type="spellEnd"/>
+      <w:r>
+        <w:t>-node em vez de broadcast</w:t>
+      </w:r>
+    </w:p>
+    <w:p>
+      <w:pPr>
+        <w:pStyle w:val="PargrafodaLista"/>
+        <w:numPr>
+          <w:ilvl w:val="4"/>
+          <w:numId w:val="1"/>
+        </w:numPr>
+      </w:pPr>
+      <w:r>
+        <w:t xml:space="preserve">O host envia uma mensagem </w:t>
+      </w:r>
+      <w:proofErr w:type="spellStart"/>
+      <w:r>
+        <w:t>Neighbor</w:t>
+      </w:r>
+      <w:proofErr w:type="spellEnd"/>
+      <w:r>
+        <w:t xml:space="preserve"> </w:t>
+      </w:r>
+      <w:proofErr w:type="spellStart"/>
+      <w:r>
+        <w:t>Solicitation</w:t>
+      </w:r>
+      <w:proofErr w:type="spellEnd"/>
+      <w:r>
+        <w:t xml:space="preserve"> (NS) informando seu endereço MAC e solicita o endereço MAC do vizinho </w:t>
+      </w:r>
+    </w:p>
+    <w:p>
+      <w:pPr>
+        <w:pStyle w:val="PargrafodaLista"/>
+        <w:numPr>
+          <w:ilvl w:val="4"/>
+          <w:numId w:val="1"/>
+        </w:numPr>
+      </w:pPr>
+      <w:r>
+        <w:t xml:space="preserve">O vizinho responde enviando uma mensagem </w:t>
+      </w:r>
+      <w:proofErr w:type="spellStart"/>
+      <w:r>
+        <w:t>Neighbor</w:t>
+      </w:r>
+      <w:proofErr w:type="spellEnd"/>
+      <w:r>
+        <w:t xml:space="preserve"> </w:t>
+      </w:r>
+      <w:proofErr w:type="spellStart"/>
+      <w:r>
+        <w:t>Advertisement</w:t>
+      </w:r>
+      <w:proofErr w:type="spellEnd"/>
+      <w:r>
+        <w:t xml:space="preserve"> (NA) informando seu endereço MAC</w:t>
       </w:r>
     </w:p>
     <w:p>
@@ -6476,7 +7891,7 @@
 </file>
 
 <file path=customXml/itemProps1.xml><?xml version="1.0" encoding="utf-8"?>
-<ds:datastoreItem xmlns:ds="http://schemas.openxmlformats.org/officeDocument/2006/customXml" ds:itemID="{B5421555-FBB3-4275-AE18-39DFBBEBADF0}">
+<ds:datastoreItem xmlns:ds="http://schemas.openxmlformats.org/officeDocument/2006/customXml" ds:itemID="{C906F4E2-FBF4-45E4-8FDE-9D3A050888DF}">
   <ds:schemaRefs>
     <ds:schemaRef ds:uri="http://schemas.openxmlformats.org/officeDocument/2006/bibliography"/>
   </ds:schemaRefs>

</xml_diff>

<commit_message>
aula 5 redes 2
</commit_message>
<xml_diff>
--- a/Aula 1.docx
+++ b/Aula 1.docx
@@ -6061,8 +6061,6 @@
       <w:r>
         <w:t>Descoberta do Path MTU</w:t>
       </w:r>
-      <w:bookmarkStart w:id="0" w:name="_GoBack"/>
-      <w:bookmarkEnd w:id="0"/>
     </w:p>
     <w:p>
       <w:pPr>
@@ -6898,6 +6896,80 @@
       <w:r>
         <w:t>Por isso que a camada de transporte criou protocolos para garantir a qualidade</w:t>
       </w:r>
+    </w:p>
+    <w:p>
+      <w:pPr>
+        <w:pStyle w:val="PargrafodaLista"/>
+        <w:numPr>
+          <w:ilvl w:val="2"/>
+          <w:numId w:val="1"/>
+        </w:numPr>
+      </w:pPr>
+      <w:r>
+        <w:t>Sistema autônomo</w:t>
+      </w:r>
+    </w:p>
+    <w:p>
+      <w:pPr>
+        <w:pStyle w:val="PargrafodaLista"/>
+        <w:numPr>
+          <w:ilvl w:val="3"/>
+          <w:numId w:val="1"/>
+        </w:numPr>
+      </w:pPr>
+      <w:r>
+        <w:t>IGP</w:t>
+      </w:r>
+    </w:p>
+    <w:p>
+      <w:pPr>
+        <w:pStyle w:val="PargrafodaLista"/>
+        <w:numPr>
+          <w:ilvl w:val="4"/>
+          <w:numId w:val="1"/>
+        </w:numPr>
+      </w:pPr>
+      <w:r>
+        <w:t>RIP</w:t>
+      </w:r>
+    </w:p>
+    <w:p>
+      <w:pPr>
+        <w:pStyle w:val="PargrafodaLista"/>
+        <w:numPr>
+          <w:ilvl w:val="4"/>
+          <w:numId w:val="1"/>
+        </w:numPr>
+      </w:pPr>
+      <w:r>
+        <w:t>OSPF</w:t>
+      </w:r>
+    </w:p>
+    <w:p>
+      <w:pPr>
+        <w:pStyle w:val="PargrafodaLista"/>
+        <w:numPr>
+          <w:ilvl w:val="3"/>
+          <w:numId w:val="1"/>
+        </w:numPr>
+      </w:pPr>
+      <w:r>
+        <w:t>EGP</w:t>
+      </w:r>
+    </w:p>
+    <w:p>
+      <w:pPr>
+        <w:pStyle w:val="PargrafodaLista"/>
+        <w:numPr>
+          <w:ilvl w:val="4"/>
+          <w:numId w:val="1"/>
+        </w:numPr>
+      </w:pPr>
+      <w:r>
+        <w:t>BGP</w:t>
+      </w:r>
+      <w:bookmarkStart w:id="0" w:name="_GoBack"/>
+      <w:bookmarkEnd w:id="0"/>
     </w:p>
     <w:p>
       <w:pPr>
@@ -7891,7 +7963,7 @@
 </file>
 
 <file path=customXml/itemProps1.xml><?xml version="1.0" encoding="utf-8"?>
-<ds:datastoreItem xmlns:ds="http://schemas.openxmlformats.org/officeDocument/2006/customXml" ds:itemID="{C906F4E2-FBF4-45E4-8FDE-9D3A050888DF}">
+<ds:datastoreItem xmlns:ds="http://schemas.openxmlformats.org/officeDocument/2006/customXml" ds:itemID="{5199E3BC-2635-4B95-AB1B-9A753ACE3BEE}">
   <ds:schemaRefs>
     <ds:schemaRef ds:uri="http://schemas.openxmlformats.org/officeDocument/2006/bibliography"/>
   </ds:schemaRefs>

</xml_diff>